<commit_message>
Finished off question 1.
</commit_message>
<xml_diff>
--- a/Modified program/Answers.docx
+++ b/Modified program/Answers.docx
@@ -4,15 +4,801 @@
   <w:body>
     <w:p>
       <w:r>
-        <w:t>1a.</w:t>
-      </w:r>
-      <w:r>
-        <w:t xml:space="preserve"> (Answered by Luke)</w:t>
+        <w:t xml:space="preserve">1a. </w:t>
+      </w:r>
+      <w:r>
+        <w:t>(Answered by Mike</w:t>
+      </w:r>
+      <w:r>
+        <w:t>)</w:t>
       </w:r>
       <w:bookmarkStart w:id="0" w:name="_GoBack"/>
       <w:bookmarkEnd w:id="0"/>
-      <w:r>
-        <w:t xml:space="preserve"> The ChildAccount would be able to inherit the canWithdraw function, however the function would not work properly as the function does not take into account the minimumBalance that the ChildAccount inherits from the SavingsAccount. To resolve this problem there would need to be a canWithdraw function in the SavingsAccount that doesn't let the balance drop below the minimumBalance.</w:t>
+    </w:p>
+    <w:p>
+      <w:r>
+        <w:t xml:space="preserve">The </w:t>
+      </w:r>
+      <w:proofErr w:type="spellStart"/>
+      <w:r>
+        <w:t>ChildAccount</w:t>
+      </w:r>
+      <w:proofErr w:type="spellEnd"/>
+      <w:r>
+        <w:t xml:space="preserve"> </w:t>
+      </w:r>
+      <w:r>
+        <w:t xml:space="preserve">class </w:t>
+      </w:r>
+      <w:r>
+        <w:t xml:space="preserve">would </w:t>
+      </w:r>
+      <w:r>
+        <w:t xml:space="preserve">not </w:t>
+      </w:r>
+      <w:r>
+        <w:t xml:space="preserve">be able to inherit </w:t>
+      </w:r>
+      <w:proofErr w:type="spellStart"/>
+      <w:r>
+        <w:t>canWithdraw</w:t>
+      </w:r>
+      <w:proofErr w:type="spellEnd"/>
+      <w:r>
+        <w:t xml:space="preserve"> </w:t>
+      </w:r>
+      <w:r>
+        <w:t xml:space="preserve">from the </w:t>
+      </w:r>
+      <w:proofErr w:type="spellStart"/>
+      <w:r>
+        <w:t>BankAccount</w:t>
+      </w:r>
+      <w:proofErr w:type="spellEnd"/>
+      <w:r>
+        <w:t xml:space="preserve"> class</w:t>
+      </w:r>
+      <w:r>
+        <w:t xml:space="preserve">, because </w:t>
+      </w:r>
+      <w:proofErr w:type="spellStart"/>
+      <w:r>
+        <w:t>ChildAccount</w:t>
+      </w:r>
+      <w:proofErr w:type="spellEnd"/>
+      <w:r>
+        <w:t xml:space="preserve"> inherits </w:t>
+      </w:r>
+      <w:proofErr w:type="spellStart"/>
+      <w:r>
+        <w:t>minimumBalance</w:t>
+      </w:r>
+      <w:proofErr w:type="spellEnd"/>
+      <w:r>
+        <w:t xml:space="preserve"> from </w:t>
+      </w:r>
+      <w:proofErr w:type="spellStart"/>
+      <w:r>
+        <w:t>SavingsAccount</w:t>
+      </w:r>
+      <w:proofErr w:type="spellEnd"/>
+      <w:r>
+        <w:t xml:space="preserve">, and this would cause issues as you can withdraw from the </w:t>
+      </w:r>
+      <w:proofErr w:type="spellStart"/>
+      <w:r>
+        <w:t>BankAccount</w:t>
+      </w:r>
+      <w:proofErr w:type="spellEnd"/>
+      <w:r>
+        <w:t xml:space="preserve"> class so long as your balance is greater than zero, whereas the </w:t>
+      </w:r>
+      <w:proofErr w:type="spellStart"/>
+      <w:r>
+        <w:t>ChildAccount’s</w:t>
+      </w:r>
+      <w:proofErr w:type="spellEnd"/>
+      <w:r>
+        <w:t xml:space="preserve"> balance would needed to be higher than its minimum balance at all times.</w:t>
+      </w:r>
+    </w:p>
+    <w:p>
+      <w:r>
+        <w:t>To solve the issue mentioned above, you cou</w:t>
+      </w:r>
+      <w:r>
+        <w:t xml:space="preserve">ld make the </w:t>
+      </w:r>
+      <w:proofErr w:type="spellStart"/>
+      <w:r>
+        <w:t>BankAccount</w:t>
+      </w:r>
+      <w:proofErr w:type="spellEnd"/>
+      <w:r>
+        <w:t>::</w:t>
+      </w:r>
+      <w:proofErr w:type="spellStart"/>
+      <w:proofErr w:type="gramStart"/>
+      <w:r>
+        <w:t>canWithdraw</w:t>
+      </w:r>
+      <w:proofErr w:type="spellEnd"/>
+      <w:r>
+        <w:t>(</w:t>
+      </w:r>
+      <w:proofErr w:type="gramEnd"/>
+      <w:r>
+        <w:t>) method virtual to allow it to be overridden, then you would be able to specify different functionality for the method.</w:t>
+      </w:r>
+    </w:p>
+    <w:p/>
+    <w:p>
+      <w:r>
+        <w:t>1b. (Answered by Mike)</w:t>
+      </w:r>
+    </w:p>
+    <w:p>
+      <w:r>
+        <w:t xml:space="preserve">Using a </w:t>
+      </w:r>
+      <w:proofErr w:type="spellStart"/>
+      <w:r>
+        <w:t>BankAccount</w:t>
+      </w:r>
+      <w:proofErr w:type="spellEnd"/>
+      <w:r>
+        <w:t xml:space="preserve"> instance instead of a pointer in this case study would not be appropriate, because the type of account is decided on the fly and so the object is created dynamically and stored in the </w:t>
+      </w:r>
+      <w:proofErr w:type="spellStart"/>
+      <w:r>
+        <w:t>BankAccount</w:t>
+      </w:r>
+      <w:proofErr w:type="spellEnd"/>
+      <w:r>
+        <w:t xml:space="preserve"> pointer. When I say the type of account is decided on the fly, I mean there is a hierarchy of </w:t>
+      </w:r>
+      <w:proofErr w:type="spellStart"/>
+      <w:r>
+        <w:t>BankAccount</w:t>
+      </w:r>
+      <w:proofErr w:type="spellEnd"/>
+      <w:r>
+        <w:t xml:space="preserve"> types and we do not know which type we will be using at compile</w:t>
+      </w:r>
+      <w:r>
+        <w:t>-</w:t>
+      </w:r>
+      <w:r>
+        <w:t>time</w:t>
+      </w:r>
+      <w:r>
+        <w:t>; this is decided at run-time.</w:t>
+      </w:r>
+    </w:p>
+    <w:p>
+      <w:r>
+        <w:t xml:space="preserve">The type of account is taken from the file name which stores the corresponding account information. It is the first digit of the account number in the file name that is used; the corresponding types are ‘0’ for </w:t>
+      </w:r>
+      <w:proofErr w:type="spellStart"/>
+      <w:r>
+        <w:t>BankAccount</w:t>
+      </w:r>
+      <w:proofErr w:type="spellEnd"/>
+      <w:r>
+        <w:t xml:space="preserve">, ‘1’ for </w:t>
+      </w:r>
+      <w:proofErr w:type="spellStart"/>
+      <w:r>
+        <w:t>CurrentAccount</w:t>
+      </w:r>
+      <w:proofErr w:type="spellEnd"/>
+      <w:r>
+        <w:t xml:space="preserve">, ‘2’ for </w:t>
+      </w:r>
+      <w:proofErr w:type="spellStart"/>
+      <w:r>
+        <w:t>SavingsAccount</w:t>
+      </w:r>
+      <w:proofErr w:type="spellEnd"/>
+      <w:r>
+        <w:t xml:space="preserve">, ‘3’ for </w:t>
+      </w:r>
+      <w:proofErr w:type="spellStart"/>
+      <w:r>
+        <w:t>ChildAccount</w:t>
+      </w:r>
+      <w:proofErr w:type="spellEnd"/>
+      <w:r>
+        <w:t xml:space="preserve"> and ‘4’ for </w:t>
+      </w:r>
+      <w:proofErr w:type="spellStart"/>
+      <w:r>
+        <w:t>ISAAccount</w:t>
+      </w:r>
+      <w:proofErr w:type="spellEnd"/>
+      <w:r>
+        <w:t xml:space="preserve">. </w:t>
+      </w:r>
+      <w:proofErr w:type="spellStart"/>
+      <w:r>
+        <w:t>BankAccount</w:t>
+      </w:r>
+      <w:proofErr w:type="spellEnd"/>
+      <w:r>
+        <w:t xml:space="preserve"> and </w:t>
+      </w:r>
+      <w:proofErr w:type="spellStart"/>
+      <w:r>
+        <w:t>SavingsAccount</w:t>
+      </w:r>
+      <w:proofErr w:type="spellEnd"/>
+      <w:r>
+        <w:t xml:space="preserve"> types will not explicitly be used further in the development process, because these two classes will become abstract and you cannot instantiate an abstract class. An abstract class cannot be instantiated, because they contain at least one pure virtual method whose function body is only implemented by the derived class.</w:t>
+      </w:r>
+    </w:p>
+    <w:p>
+      <w:pPr>
+        <w:rPr>
+          <w:rFonts w:cs="Consolas"/>
+        </w:rPr>
+      </w:pPr>
+      <w:r>
+        <w:t xml:space="preserve">A specific example to illustrate my answer of the type being decided </w:t>
+      </w:r>
+      <w:r>
+        <w:t>dynamically</w:t>
+      </w:r>
+      <w:r>
+        <w:t xml:space="preserve">, would be </w:t>
+      </w:r>
+      <w:r>
+        <w:t xml:space="preserve">account 101 with </w:t>
+      </w:r>
+      <w:r>
+        <w:t xml:space="preserve">sort code 00-44; the first digit is a ‘1’, so the user would enter these account details, the application will take that </w:t>
+      </w:r>
+      <w:r>
+        <w:t xml:space="preserve">digit out of the file name and use it in a switch statement which will then execute the following line </w:t>
+      </w:r>
+      <w:proofErr w:type="spellStart"/>
+      <w:r>
+        <w:rPr>
+          <w:rFonts w:cs="Consolas"/>
+          <w:color w:val="A6A6A6" w:themeColor="background1" w:themeShade="A6"/>
+          <w:highlight w:val="white"/>
+        </w:rPr>
+        <w:t>p_BA</w:t>
+      </w:r>
+      <w:proofErr w:type="spellEnd"/>
+      <w:r>
+        <w:rPr>
+          <w:rFonts w:cs="Consolas"/>
+          <w:color w:val="A6A6A6" w:themeColor="background1" w:themeShade="A6"/>
+          <w:highlight w:val="white"/>
+        </w:rPr>
+        <w:t xml:space="preserve"> = new </w:t>
+      </w:r>
+      <w:proofErr w:type="spellStart"/>
+      <w:r>
+        <w:rPr>
+          <w:rFonts w:cs="Consolas"/>
+          <w:color w:val="A6A6A6" w:themeColor="background1" w:themeShade="A6"/>
+          <w:highlight w:val="white"/>
+        </w:rPr>
+        <w:t>CurrentAccount</w:t>
+      </w:r>
+      <w:proofErr w:type="spellEnd"/>
+      <w:r>
+        <w:rPr>
+          <w:rFonts w:cs="Consolas"/>
+          <w:color w:val="A6A6A6" w:themeColor="background1" w:themeShade="A6"/>
+          <w:highlight w:val="white"/>
+        </w:rPr>
+        <w:t>;</w:t>
+      </w:r>
+      <w:r>
+        <w:rPr>
+          <w:rFonts w:cs="Consolas"/>
+          <w:color w:val="A6A6A6" w:themeColor="background1" w:themeShade="A6"/>
+        </w:rPr>
+        <w:t xml:space="preserve"> </w:t>
+      </w:r>
+      <w:r>
+        <w:rPr>
+          <w:rFonts w:cs="Consolas"/>
+          <w:color w:val="000000" w:themeColor="text1"/>
+        </w:rPr>
+        <w:t xml:space="preserve">(remember above we said ‘1’ relates to the type </w:t>
+      </w:r>
+      <w:proofErr w:type="spellStart"/>
+      <w:r>
+        <w:rPr>
+          <w:rFonts w:cs="Consolas"/>
+          <w:color w:val="000000" w:themeColor="text1"/>
+        </w:rPr>
+        <w:t>CurrentAccount</w:t>
+      </w:r>
+      <w:proofErr w:type="spellEnd"/>
+      <w:r>
+        <w:rPr>
+          <w:rFonts w:cs="Consolas"/>
+          <w:color w:val="000000" w:themeColor="text1"/>
+        </w:rPr>
+        <w:t xml:space="preserve">). Now the </w:t>
+      </w:r>
+      <w:proofErr w:type="spellStart"/>
+      <w:r>
+        <w:rPr>
+          <w:rFonts w:cs="Consolas"/>
+          <w:color w:val="000000" w:themeColor="text1"/>
+        </w:rPr>
+        <w:t>BankAccount</w:t>
+      </w:r>
+      <w:proofErr w:type="spellEnd"/>
+      <w:r>
+        <w:rPr>
+          <w:rFonts w:cs="Consolas"/>
+          <w:color w:val="000000" w:themeColor="text1"/>
+        </w:rPr>
+        <w:t xml:space="preserve"> pointer points to a </w:t>
+      </w:r>
+      <w:proofErr w:type="spellStart"/>
+      <w:r>
+        <w:rPr>
+          <w:rFonts w:cs="Consolas"/>
+          <w:color w:val="000000" w:themeColor="text1"/>
+        </w:rPr>
+        <w:t>CurrentAccount</w:t>
+      </w:r>
+      <w:proofErr w:type="spellEnd"/>
+      <w:r>
+        <w:rPr>
+          <w:rFonts w:cs="Consolas"/>
+          <w:color w:val="000000" w:themeColor="text1"/>
+        </w:rPr>
+        <w:t xml:space="preserve"> object (which is a </w:t>
+      </w:r>
+      <w:proofErr w:type="spellStart"/>
+      <w:r>
+        <w:rPr>
+          <w:rFonts w:cs="Consolas"/>
+          <w:color w:val="000000" w:themeColor="text1"/>
+        </w:rPr>
+        <w:t>BankAccount</w:t>
+      </w:r>
+      <w:proofErr w:type="spellEnd"/>
+      <w:r>
+        <w:rPr>
+          <w:rFonts w:cs="Consolas"/>
+          <w:color w:val="000000" w:themeColor="text1"/>
+        </w:rPr>
+        <w:t xml:space="preserve"> as </w:t>
+      </w:r>
+      <w:proofErr w:type="spellStart"/>
+      <w:r>
+        <w:rPr>
+          <w:rFonts w:cs="Consolas"/>
+          <w:color w:val="000000" w:themeColor="text1"/>
+        </w:rPr>
+        <w:t>CurrentAccount</w:t>
+      </w:r>
+      <w:proofErr w:type="spellEnd"/>
+      <w:r>
+        <w:rPr>
+          <w:rFonts w:cs="Consolas"/>
+          <w:color w:val="000000" w:themeColor="text1"/>
+        </w:rPr>
+        <w:t xml:space="preserve"> is derived from </w:t>
+      </w:r>
+      <w:proofErr w:type="spellStart"/>
+      <w:r>
+        <w:rPr>
+          <w:rFonts w:cs="Consolas"/>
+          <w:color w:val="000000" w:themeColor="text1"/>
+        </w:rPr>
+        <w:t>BankAccount</w:t>
+      </w:r>
+      <w:proofErr w:type="spellEnd"/>
+      <w:r>
+        <w:rPr>
+          <w:rFonts w:cs="Consolas"/>
+          <w:color w:val="000000" w:themeColor="text1"/>
+        </w:rPr>
+        <w:t xml:space="preserve">), so when the next line is executed </w:t>
+      </w:r>
+      <w:proofErr w:type="spellStart"/>
+      <w:r>
+        <w:rPr>
+          <w:rFonts w:cs="Consolas"/>
+          <w:color w:val="A6A6A6" w:themeColor="background1" w:themeShade="A6"/>
+          <w:highlight w:val="white"/>
+        </w:rPr>
+        <w:t>p_BA</w:t>
+      </w:r>
+      <w:proofErr w:type="spellEnd"/>
+      <w:r>
+        <w:rPr>
+          <w:rFonts w:cs="Consolas"/>
+          <w:color w:val="A6A6A6" w:themeColor="background1" w:themeShade="A6"/>
+          <w:highlight w:val="white"/>
+        </w:rPr>
+        <w:t>-&gt;</w:t>
+      </w:r>
+      <w:proofErr w:type="spellStart"/>
+      <w:proofErr w:type="gramStart"/>
+      <w:r>
+        <w:rPr>
+          <w:rFonts w:cs="Consolas"/>
+          <w:color w:val="A6A6A6" w:themeColor="background1" w:themeShade="A6"/>
+          <w:highlight w:val="white"/>
+        </w:rPr>
+        <w:t>readInBankAccountFromFile</w:t>
+      </w:r>
+      <w:proofErr w:type="spellEnd"/>
+      <w:r>
+        <w:rPr>
+          <w:rFonts w:cs="Consolas"/>
+          <w:color w:val="A6A6A6" w:themeColor="background1" w:themeShade="A6"/>
+          <w:highlight w:val="white"/>
+        </w:rPr>
+        <w:t>(</w:t>
+      </w:r>
+      <w:proofErr w:type="gramEnd"/>
+      <w:r>
+        <w:rPr>
+          <w:rFonts w:cs="Consolas"/>
+          <w:color w:val="A6A6A6" w:themeColor="background1" w:themeShade="A6"/>
+          <w:highlight w:val="white"/>
+        </w:rPr>
+        <w:t xml:space="preserve"> </w:t>
+      </w:r>
+      <w:proofErr w:type="spellStart"/>
+      <w:r>
+        <w:rPr>
+          <w:rFonts w:cs="Consolas"/>
+          <w:color w:val="A6A6A6" w:themeColor="background1" w:themeShade="A6"/>
+          <w:highlight w:val="white"/>
+        </w:rPr>
+        <w:t>aBAFileName</w:t>
+      </w:r>
+      <w:proofErr w:type="spellEnd"/>
+      <w:r>
+        <w:rPr>
+          <w:rFonts w:cs="Consolas"/>
+          <w:color w:val="A6A6A6" w:themeColor="background1" w:themeShade="A6"/>
+          <w:highlight w:val="white"/>
+        </w:rPr>
+        <w:t xml:space="preserve"> );</w:t>
+      </w:r>
+      <w:r>
+        <w:rPr>
+          <w:rFonts w:cs="Consolas"/>
+        </w:rPr>
+        <w:t xml:space="preserve">, </w:t>
+      </w:r>
+      <w:r>
+        <w:rPr>
+          <w:rFonts w:cs="Consolas"/>
+        </w:rPr>
+        <w:t xml:space="preserve">it will call the overloaded operator ‘&gt;&gt;’, which will then choose the corresponding version of </w:t>
+      </w:r>
+      <w:proofErr w:type="spellStart"/>
+      <w:r>
+        <w:rPr>
+          <w:rFonts w:cs="Consolas"/>
+        </w:rPr>
+        <w:t>getDataFromStream</w:t>
+      </w:r>
+      <w:proofErr w:type="spellEnd"/>
+      <w:r>
+        <w:rPr>
+          <w:rFonts w:cs="Consolas"/>
+        </w:rPr>
+        <w:t xml:space="preserve"> to the </w:t>
+      </w:r>
+      <w:proofErr w:type="spellStart"/>
+      <w:r>
+        <w:rPr>
+          <w:rFonts w:cs="Consolas"/>
+        </w:rPr>
+        <w:t>CurrentAccount</w:t>
+      </w:r>
+      <w:proofErr w:type="spellEnd"/>
+      <w:r>
+        <w:rPr>
+          <w:rFonts w:cs="Consolas"/>
+        </w:rPr>
+        <w:t xml:space="preserve"> class.</w:t>
+      </w:r>
+    </w:p>
+    <w:p>
+      <w:pPr>
+        <w:rPr>
+          <w:rFonts w:cs="Consolas"/>
+        </w:rPr>
+      </w:pPr>
+      <w:r>
+        <w:rPr>
+          <w:rFonts w:cs="Consolas"/>
+        </w:rPr>
+        <w:t xml:space="preserve">When I mentioned corresponding version of </w:t>
+      </w:r>
+      <w:proofErr w:type="spellStart"/>
+      <w:r>
+        <w:rPr>
+          <w:rFonts w:cs="Consolas"/>
+        </w:rPr>
+        <w:t>getDataFromStream</w:t>
+      </w:r>
+      <w:proofErr w:type="spellEnd"/>
+      <w:r>
+        <w:rPr>
+          <w:rFonts w:cs="Consolas"/>
+        </w:rPr>
+        <w:t xml:space="preserve"> to the </w:t>
+      </w:r>
+      <w:proofErr w:type="spellStart"/>
+      <w:r>
+        <w:rPr>
+          <w:rFonts w:cs="Consolas"/>
+        </w:rPr>
+        <w:t>CurrentAccount</w:t>
+      </w:r>
+      <w:proofErr w:type="spellEnd"/>
+      <w:r>
+        <w:rPr>
+          <w:rFonts w:cs="Consolas"/>
+        </w:rPr>
+        <w:t xml:space="preserve"> class, the method is pure virtual inside </w:t>
+      </w:r>
+      <w:proofErr w:type="spellStart"/>
+      <w:r>
+        <w:rPr>
+          <w:rFonts w:cs="Consolas"/>
+        </w:rPr>
+        <w:t>BankAccount</w:t>
+      </w:r>
+      <w:proofErr w:type="spellEnd"/>
+      <w:r>
+        <w:rPr>
+          <w:rFonts w:cs="Consolas"/>
+        </w:rPr>
+        <w:t xml:space="preserve"> and is implemented by any non-abstract, derived method and the version of that method is decided dynamically, based on the type our pointer points to.</w:t>
+      </w:r>
+    </w:p>
+    <w:p>
+      <w:pPr>
+        <w:rPr>
+          <w:rFonts w:cs="Consolas"/>
+        </w:rPr>
+      </w:pPr>
+      <w:r>
+        <w:rPr>
+          <w:rFonts w:cs="Consolas"/>
+        </w:rPr>
+        <w:t xml:space="preserve">Traversing back up this answer to where we read in ‘1’ for </w:t>
+      </w:r>
+      <w:proofErr w:type="spellStart"/>
+      <w:r>
+        <w:rPr>
+          <w:rFonts w:cs="Consolas"/>
+        </w:rPr>
+        <w:t>CurrentAccount</w:t>
+      </w:r>
+      <w:proofErr w:type="spellEnd"/>
+      <w:r>
+        <w:rPr>
+          <w:rFonts w:cs="Consolas"/>
+        </w:rPr>
+        <w:t xml:space="preserve"> and made our pointer point to this new instance; if the value we read in were a ‘3’, then instead of executing </w:t>
+      </w:r>
+      <w:proofErr w:type="spellStart"/>
+      <w:r>
+        <w:rPr>
+          <w:rFonts w:cs="Consolas"/>
+          <w:color w:val="A6A6A6" w:themeColor="background1" w:themeShade="A6"/>
+          <w:highlight w:val="white"/>
+        </w:rPr>
+        <w:t>p_BA</w:t>
+      </w:r>
+      <w:proofErr w:type="spellEnd"/>
+      <w:r>
+        <w:rPr>
+          <w:rFonts w:cs="Consolas"/>
+          <w:color w:val="A6A6A6" w:themeColor="background1" w:themeShade="A6"/>
+          <w:highlight w:val="white"/>
+        </w:rPr>
+        <w:t xml:space="preserve"> = new </w:t>
+      </w:r>
+      <w:proofErr w:type="spellStart"/>
+      <w:r>
+        <w:rPr>
+          <w:rFonts w:cs="Consolas"/>
+          <w:color w:val="A6A6A6" w:themeColor="background1" w:themeShade="A6"/>
+          <w:highlight w:val="white"/>
+        </w:rPr>
+        <w:t>CurrentAccount</w:t>
+      </w:r>
+      <w:proofErr w:type="spellEnd"/>
+      <w:r>
+        <w:rPr>
+          <w:rFonts w:cs="Consolas"/>
+          <w:color w:val="A6A6A6" w:themeColor="background1" w:themeShade="A6"/>
+          <w:highlight w:val="white"/>
+        </w:rPr>
+        <w:t>;</w:t>
+      </w:r>
+      <w:r>
+        <w:rPr>
+          <w:rFonts w:cs="Consolas"/>
+          <w:color w:val="A6A6A6" w:themeColor="background1" w:themeShade="A6"/>
+        </w:rPr>
+        <w:t xml:space="preserve"> </w:t>
+      </w:r>
+      <w:r>
+        <w:rPr>
+          <w:rFonts w:cs="Consolas"/>
+        </w:rPr>
+        <w:t xml:space="preserve">we would have executed </w:t>
+      </w:r>
+      <w:proofErr w:type="spellStart"/>
+      <w:r>
+        <w:rPr>
+          <w:rFonts w:cs="Consolas"/>
+          <w:color w:val="A6A6A6" w:themeColor="background1" w:themeShade="A6"/>
+          <w:highlight w:val="white"/>
+        </w:rPr>
+        <w:t>p_BA</w:t>
+      </w:r>
+      <w:proofErr w:type="spellEnd"/>
+      <w:r>
+        <w:rPr>
+          <w:rFonts w:cs="Consolas"/>
+          <w:color w:val="A6A6A6" w:themeColor="background1" w:themeShade="A6"/>
+          <w:highlight w:val="white"/>
+        </w:rPr>
+        <w:t xml:space="preserve"> = new </w:t>
+      </w:r>
+      <w:proofErr w:type="spellStart"/>
+      <w:r>
+        <w:rPr>
+          <w:rFonts w:cs="Consolas"/>
+          <w:color w:val="A6A6A6" w:themeColor="background1" w:themeShade="A6"/>
+          <w:highlight w:val="white"/>
+        </w:rPr>
+        <w:t>ChildAccount</w:t>
+      </w:r>
+      <w:proofErr w:type="spellEnd"/>
+      <w:r>
+        <w:rPr>
+          <w:rFonts w:cs="Consolas"/>
+          <w:color w:val="A6A6A6" w:themeColor="background1" w:themeShade="A6"/>
+          <w:highlight w:val="white"/>
+        </w:rPr>
+        <w:t>;</w:t>
+      </w:r>
+      <w:r>
+        <w:rPr>
+          <w:rFonts w:cs="Consolas"/>
+          <w:color w:val="A6A6A6" w:themeColor="background1" w:themeShade="A6"/>
+        </w:rPr>
+        <w:t xml:space="preserve"> </w:t>
+      </w:r>
+      <w:r>
+        <w:rPr>
+          <w:rFonts w:cs="Consolas"/>
+        </w:rPr>
+        <w:t xml:space="preserve">and the </w:t>
+      </w:r>
+      <w:proofErr w:type="spellStart"/>
+      <w:r>
+        <w:rPr>
+          <w:rFonts w:cs="Consolas"/>
+        </w:rPr>
+        <w:t>getDataFromStream</w:t>
+      </w:r>
+      <w:proofErr w:type="spellEnd"/>
+      <w:r>
+        <w:rPr>
+          <w:rFonts w:cs="Consolas"/>
+        </w:rPr>
+        <w:t xml:space="preserve"> that corresponds to the </w:t>
+      </w:r>
+      <w:proofErr w:type="spellStart"/>
+      <w:r>
+        <w:rPr>
+          <w:rFonts w:cs="Consolas"/>
+        </w:rPr>
+        <w:t>ChildAccount</w:t>
+      </w:r>
+      <w:proofErr w:type="spellEnd"/>
+      <w:r>
+        <w:rPr>
+          <w:rFonts w:cs="Consolas"/>
+        </w:rPr>
+        <w:t xml:space="preserve"> class would have been called instead.</w:t>
+      </w:r>
+    </w:p>
+    <w:p>
+      <w:r>
+        <w:rPr>
+          <w:rFonts w:cs="Consolas"/>
+        </w:rPr>
+        <w:t xml:space="preserve">The reason </w:t>
+      </w:r>
+      <w:proofErr w:type="spellStart"/>
+      <w:r>
+        <w:rPr>
+          <w:rFonts w:cs="Consolas"/>
+        </w:rPr>
+        <w:t>getDataFromStream</w:t>
+      </w:r>
+      <w:proofErr w:type="spellEnd"/>
+      <w:r>
+        <w:rPr>
+          <w:rFonts w:cs="Consolas"/>
+        </w:rPr>
+        <w:t xml:space="preserve"> needs to be overridden is, because each account type’s instance types and number of instances vary.</w:t>
+      </w:r>
+    </w:p>
+    <w:p>
+      <w:r>
+        <w:br w:type="column"/>
+      </w:r>
+      <w:r>
+        <w:lastRenderedPageBreak/>
+        <w:t>1c. (Answered by Mike)</w:t>
+      </w:r>
+    </w:p>
+    <w:p>
+      <w:r>
+        <w:t>The</w:t>
+      </w:r>
+      <w:r>
+        <w:t xml:space="preserve"> nature of the</w:t>
+      </w:r>
+      <w:r>
+        <w:t xml:space="preserve"> relationship between </w:t>
+      </w:r>
+      <w:proofErr w:type="spellStart"/>
+      <w:r>
+        <w:t>CashCard</w:t>
+      </w:r>
+      <w:proofErr w:type="spellEnd"/>
+      <w:r>
+        <w:t xml:space="preserve"> and List&lt;string&gt; is that of an aggregation relationship, because </w:t>
+      </w:r>
+      <w:proofErr w:type="spellStart"/>
+      <w:r>
+        <w:t>ListT</w:t>
+      </w:r>
+      <w:proofErr w:type="spellEnd"/>
+      <w:r>
+        <w:t xml:space="preserve"> is a “part of” </w:t>
+      </w:r>
+      <w:proofErr w:type="spellStart"/>
+      <w:r>
+        <w:t>CashCard</w:t>
+      </w:r>
+      <w:proofErr w:type="spellEnd"/>
+      <w:r>
+        <w:t xml:space="preserve"> and </w:t>
+      </w:r>
+      <w:proofErr w:type="spellStart"/>
+      <w:r>
+        <w:t>ListT</w:t>
+      </w:r>
+      <w:proofErr w:type="spellEnd"/>
+      <w:r>
+        <w:t xml:space="preserve"> can exist independent of the parent. The relationship is an Association type, and the reason the nature is that of aggregation and not dependency or composition is, because composition means the object is entirely composed of the other object and in our case, there is another component to </w:t>
+      </w:r>
+      <w:proofErr w:type="spellStart"/>
+      <w:r>
+        <w:t>CashCard</w:t>
+      </w:r>
+      <w:proofErr w:type="spellEnd"/>
+      <w:r>
+        <w:t>; it is not a dependency relationship, because dependency means uses temporarily (meaning it is used as a return type or parameter to a member function, and is not used by the class in any other way – these are the only C++ mechanisms it is involved with in its implementation).</w:t>
       </w:r>
     </w:p>
     <w:p>
@@ -25,15 +811,55 @@
     </w:p>
     <w:p>
       <w:r>
-        <w:t>No, the class UserInterface is not an abstract class. An abstract class must have at least one pure virtual function declaration, which UserInterface does not and if it was an abstract class, then the class should have been designed to specifically be a base class for other classes to derive from.</w:t>
-      </w:r>
-    </w:p>
-    <w:p>
-      <w:r>
-        <w:t>The UserInterface class should not be an abstract class, because it is fit-for-purpose in its current implementation. If UserInterface was to be made an abstract class, then you would not be able to directly create an instance for use as the pure virtual functions would require implementation</w:t>
-      </w:r>
-      <w:r>
-        <w:t>, and if they were implemented inside the UserInterface class, then the class would no longer be abstract.</w:t>
+        <w:t xml:space="preserve">No, the class </w:t>
+      </w:r>
+      <w:proofErr w:type="spellStart"/>
+      <w:r>
+        <w:t>UserInterface</w:t>
+      </w:r>
+      <w:proofErr w:type="spellEnd"/>
+      <w:r>
+        <w:t xml:space="preserve"> is not an abstract class. An abstract class must have at least one pure virtual function declaration, which </w:t>
+      </w:r>
+      <w:proofErr w:type="spellStart"/>
+      <w:r>
+        <w:t>UserInterface</w:t>
+      </w:r>
+      <w:proofErr w:type="spellEnd"/>
+      <w:r>
+        <w:t xml:space="preserve"> does not and if it was an abstract class, then the class should have been designed to specifically be a base class for other classes to derive from.</w:t>
+      </w:r>
+    </w:p>
+    <w:p>
+      <w:r>
+        <w:t xml:space="preserve">The </w:t>
+      </w:r>
+      <w:proofErr w:type="spellStart"/>
+      <w:r>
+        <w:t>UserInterface</w:t>
+      </w:r>
+      <w:proofErr w:type="spellEnd"/>
+      <w:r>
+        <w:t xml:space="preserve"> class should not be an abstract class, because it is fit-for-purpose in its current implementation. If </w:t>
+      </w:r>
+      <w:proofErr w:type="spellStart"/>
+      <w:r>
+        <w:t>UserInterface</w:t>
+      </w:r>
+      <w:proofErr w:type="spellEnd"/>
+      <w:r>
+        <w:t xml:space="preserve"> was to be made an abstract class, then you would not be able to directly create an instance for use as the pure virtual functions would require implementation</w:t>
+      </w:r>
+      <w:r>
+        <w:t xml:space="preserve">, and if they were implemented inside the </w:t>
+      </w:r>
+      <w:proofErr w:type="spellStart"/>
+      <w:r>
+        <w:t>UserInterface</w:t>
+      </w:r>
+      <w:proofErr w:type="spellEnd"/>
+      <w:r>
+        <w:t xml:space="preserve"> class, then the class would no longer be abstract.</w:t>
       </w:r>
     </w:p>
     <w:p/>
@@ -49,14 +875,30 @@
         </w:rPr>
         <w:t>Date::</w:t>
       </w:r>
-      <w:r>
-        <w:rPr>
-          <w:color w:val="A6A6A6" w:themeColor="background1" w:themeShade="A6"/>
-        </w:rPr>
-        <w:t xml:space="preserve">currentDate() </w:t>
-      </w:r>
-      <w:r>
-        <w:t>is declared as static, because it’s implementation is not object specific; it does not rely on an instances’ data members to function correctly, and its function is the same throughout each instance of the ‘Date’ class.</w:t>
+      <w:proofErr w:type="spellStart"/>
+      <w:r>
+        <w:rPr>
+          <w:color w:val="A6A6A6" w:themeColor="background1" w:themeShade="A6"/>
+        </w:rPr>
+        <w:t>currentDate</w:t>
+      </w:r>
+      <w:proofErr w:type="spellEnd"/>
+      <w:r>
+        <w:rPr>
+          <w:color w:val="A6A6A6" w:themeColor="background1" w:themeShade="A6"/>
+        </w:rPr>
+        <w:t xml:space="preserve">() </w:t>
+      </w:r>
+      <w:r>
+        <w:t xml:space="preserve">is declared as static, because it’s implementation is not object specific; it does not rely on an instances’ data members to function correctly, and its function is the same </w:t>
+      </w:r>
+      <w:proofErr w:type="gramStart"/>
+      <w:r>
+        <w:t>throughout</w:t>
+      </w:r>
+      <w:proofErr w:type="gramEnd"/>
+      <w:r>
+        <w:t xml:space="preserve"> each instance of the ‘Date’ class.</w:t>
       </w:r>
     </w:p>
     <w:p>
@@ -73,7 +915,29 @@
         <w:rPr>
           <w:color w:val="A6A6A6" w:themeColor="background1" w:themeShade="A6"/>
         </w:rPr>
-        <w:t>Date::currentDate();</w:t>
+        <w:t>Date::</w:t>
+      </w:r>
+      <w:proofErr w:type="spellStart"/>
+      <w:proofErr w:type="gramStart"/>
+      <w:r>
+        <w:rPr>
+          <w:color w:val="A6A6A6" w:themeColor="background1" w:themeShade="A6"/>
+        </w:rPr>
+        <w:t>currentDate</w:t>
+      </w:r>
+      <w:proofErr w:type="spellEnd"/>
+      <w:r>
+        <w:rPr>
+          <w:color w:val="A6A6A6" w:themeColor="background1" w:themeShade="A6"/>
+        </w:rPr>
+        <w:t>(</w:t>
+      </w:r>
+      <w:proofErr w:type="gramEnd"/>
+      <w:r>
+        <w:rPr>
+          <w:color w:val="A6A6A6" w:themeColor="background1" w:themeShade="A6"/>
+        </w:rPr>
+        <w:t>);</w:t>
       </w:r>
     </w:p>
     <w:p>
@@ -87,11 +951,31 @@
         <w:t xml:space="preserve"> belonging to an instance, it cannot call </w:t>
       </w:r>
       <w:r>
-        <w:t>instantiated Date members using the ‘this’ pointer, because there is no way to tell which instance you are referring to. Although the currentDate method does not specifically belong to an instance, the method itself can still be called using the ‘this’ pointer or dot/pointer notation, because the method still belongs to the class.</w:t>
+        <w:t xml:space="preserve">instantiated Date members using the ‘this’ pointer, because there is no way to tell which instance you are referring to. Although the </w:t>
+      </w:r>
+      <w:proofErr w:type="spellStart"/>
+      <w:r>
+        <w:t>currentDate</w:t>
+      </w:r>
+      <w:proofErr w:type="spellEnd"/>
+      <w:r>
+        <w:t xml:space="preserve"> method does not specifically belong to an instance, the method itself can still be called using the ‘this’ pointer or dot/pointer notation, because the method still belongs to the class.</w:t>
       </w:r>
     </w:p>
     <w:p/>
     <w:p>
+      <w:pPr>
+        <w:rPr>
+          <w:color w:val="A6A6A6" w:themeColor="background1" w:themeShade="A6"/>
+        </w:rPr>
+      </w:pPr>
+      <w:r>
+        <w:br w:type="column"/>
+      </w:r>
+      <w:r>
+        <w:lastRenderedPageBreak/>
+        <w:t xml:space="preserve"> </w:t>
+      </w:r>
       <w:r>
         <w:t>1f. (Answered by Mike)</w:t>
       </w:r>
@@ -149,7 +1033,61 @@
           <w:color w:val="A6A6A6" w:themeColor="background1" w:themeShade="A6"/>
           <w:highlight w:val="white"/>
         </w:rPr>
-        <w:t>Time( int h, int m, int s)</w:t>
+        <w:t xml:space="preserve">Time( </w:t>
+      </w:r>
+      <w:proofErr w:type="spellStart"/>
+      <w:r>
+        <w:rPr>
+          <w:rFonts w:cs="Consolas"/>
+          <w:color w:val="A6A6A6" w:themeColor="background1" w:themeShade="A6"/>
+          <w:highlight w:val="white"/>
+        </w:rPr>
+        <w:t>int</w:t>
+      </w:r>
+      <w:proofErr w:type="spellEnd"/>
+      <w:r>
+        <w:rPr>
+          <w:rFonts w:cs="Consolas"/>
+          <w:color w:val="A6A6A6" w:themeColor="background1" w:themeShade="A6"/>
+          <w:highlight w:val="white"/>
+        </w:rPr>
+        <w:t xml:space="preserve"> h, </w:t>
+      </w:r>
+      <w:proofErr w:type="spellStart"/>
+      <w:r>
+        <w:rPr>
+          <w:rFonts w:cs="Consolas"/>
+          <w:color w:val="A6A6A6" w:themeColor="background1" w:themeShade="A6"/>
+          <w:highlight w:val="white"/>
+        </w:rPr>
+        <w:t>int</w:t>
+      </w:r>
+      <w:proofErr w:type="spellEnd"/>
+      <w:r>
+        <w:rPr>
+          <w:rFonts w:cs="Consolas"/>
+          <w:color w:val="A6A6A6" w:themeColor="background1" w:themeShade="A6"/>
+          <w:highlight w:val="white"/>
+        </w:rPr>
+        <w:t xml:space="preserve"> m, </w:t>
+      </w:r>
+      <w:proofErr w:type="spellStart"/>
+      <w:r>
+        <w:rPr>
+          <w:rFonts w:cs="Consolas"/>
+          <w:color w:val="A6A6A6" w:themeColor="background1" w:themeShade="A6"/>
+          <w:highlight w:val="white"/>
+        </w:rPr>
+        <w:t>int</w:t>
+      </w:r>
+      <w:proofErr w:type="spellEnd"/>
+      <w:r>
+        <w:rPr>
+          <w:rFonts w:cs="Consolas"/>
+          <w:color w:val="A6A6A6" w:themeColor="background1" w:themeShade="A6"/>
+          <w:highlight w:val="white"/>
+        </w:rPr>
+        <w:t xml:space="preserve"> s)</w:t>
       </w:r>
       <w:r>
         <w:rPr>
@@ -235,14 +1173,17 @@
       </w:r>
     </w:p>
     <w:p>
-      <w:r>
-        <w:br w:type="column"/>
-      </w:r>
-      <w:r>
+      <w:pPr>
         <w:rPr>
           <w:b/>
         </w:rPr>
-        <w:lastRenderedPageBreak/>
+      </w:pPr>
+    </w:p>
+    <w:p>
+      <w:r>
+        <w:rPr>
+          <w:b/>
+        </w:rPr>
         <w:t>Line 2</w:t>
       </w:r>
     </w:p>
@@ -497,13 +1438,79 @@
           <w:highlight w:val="white"/>
         </w:rPr>
       </w:pPr>
-      <w:r>
-        <w:rPr>
-          <w:rFonts w:cs="Consolas"/>
-          <w:color w:val="A6A6A6" w:themeColor="background1" w:themeShade="A6"/>
-          <w:highlight w:val="white"/>
-        </w:rPr>
-        <w:t xml:space="preserve">const long operator +( const long num, const Time </w:t>
+      <w:proofErr w:type="spellStart"/>
+      <w:proofErr w:type="gramStart"/>
+      <w:r>
+        <w:rPr>
+          <w:rFonts w:cs="Consolas"/>
+          <w:color w:val="A6A6A6" w:themeColor="background1" w:themeShade="A6"/>
+          <w:highlight w:val="white"/>
+        </w:rPr>
+        <w:t>const</w:t>
+      </w:r>
+      <w:proofErr w:type="spellEnd"/>
+      <w:proofErr w:type="gramEnd"/>
+      <w:r>
+        <w:rPr>
+          <w:rFonts w:cs="Consolas"/>
+          <w:color w:val="A6A6A6" w:themeColor="background1" w:themeShade="A6"/>
+          <w:highlight w:val="white"/>
+        </w:rPr>
+        <w:t xml:space="preserve"> long operator +( </w:t>
+      </w:r>
+      <w:proofErr w:type="spellStart"/>
+      <w:r>
+        <w:rPr>
+          <w:rFonts w:cs="Consolas"/>
+          <w:color w:val="A6A6A6" w:themeColor="background1" w:themeShade="A6"/>
+          <w:highlight w:val="white"/>
+        </w:rPr>
+        <w:t>const</w:t>
+      </w:r>
+      <w:proofErr w:type="spellEnd"/>
+      <w:r>
+        <w:rPr>
+          <w:rFonts w:cs="Consolas"/>
+          <w:color w:val="A6A6A6" w:themeColor="background1" w:themeShade="A6"/>
+          <w:highlight w:val="white"/>
+        </w:rPr>
+        <w:t xml:space="preserve"> long </w:t>
+      </w:r>
+      <w:proofErr w:type="spellStart"/>
+      <w:r>
+        <w:rPr>
+          <w:rFonts w:cs="Consolas"/>
+          <w:color w:val="A6A6A6" w:themeColor="background1" w:themeShade="A6"/>
+          <w:highlight w:val="white"/>
+        </w:rPr>
+        <w:t>num</w:t>
+      </w:r>
+      <w:proofErr w:type="spellEnd"/>
+      <w:r>
+        <w:rPr>
+          <w:rFonts w:cs="Consolas"/>
+          <w:color w:val="A6A6A6" w:themeColor="background1" w:themeShade="A6"/>
+          <w:highlight w:val="white"/>
+        </w:rPr>
+        <w:t xml:space="preserve">, </w:t>
+      </w:r>
+      <w:proofErr w:type="spellStart"/>
+      <w:r>
+        <w:rPr>
+          <w:rFonts w:cs="Consolas"/>
+          <w:color w:val="A6A6A6" w:themeColor="background1" w:themeShade="A6"/>
+          <w:highlight w:val="white"/>
+        </w:rPr>
+        <w:t>const</w:t>
+      </w:r>
+      <w:proofErr w:type="spellEnd"/>
+      <w:r>
+        <w:rPr>
+          <w:rFonts w:cs="Consolas"/>
+          <w:color w:val="A6A6A6" w:themeColor="background1" w:themeShade="A6"/>
+          <w:highlight w:val="white"/>
+        </w:rPr>
+        <w:t xml:space="preserve"> Time </w:t>
       </w:r>
       <w:r>
         <w:rPr>
@@ -562,7 +1569,60 @@
           <w:highlight w:val="white"/>
         </w:rPr>
         <w:tab/>
-        <w:t>return num + t.getSeconds();</w:t>
+      </w:r>
+      <w:proofErr w:type="gramStart"/>
+      <w:r>
+        <w:rPr>
+          <w:rFonts w:cs="Consolas"/>
+          <w:color w:val="A6A6A6" w:themeColor="background1" w:themeShade="A6"/>
+          <w:highlight w:val="white"/>
+        </w:rPr>
+        <w:t>return</w:t>
+      </w:r>
+      <w:proofErr w:type="gramEnd"/>
+      <w:r>
+        <w:rPr>
+          <w:rFonts w:cs="Consolas"/>
+          <w:color w:val="A6A6A6" w:themeColor="background1" w:themeShade="A6"/>
+          <w:highlight w:val="white"/>
+        </w:rPr>
+        <w:t xml:space="preserve"> </w:t>
+      </w:r>
+      <w:proofErr w:type="spellStart"/>
+      <w:r>
+        <w:rPr>
+          <w:rFonts w:cs="Consolas"/>
+          <w:color w:val="A6A6A6" w:themeColor="background1" w:themeShade="A6"/>
+          <w:highlight w:val="white"/>
+        </w:rPr>
+        <w:t>num</w:t>
+      </w:r>
+      <w:proofErr w:type="spellEnd"/>
+      <w:r>
+        <w:rPr>
+          <w:rFonts w:cs="Consolas"/>
+          <w:color w:val="A6A6A6" w:themeColor="background1" w:themeShade="A6"/>
+          <w:highlight w:val="white"/>
+        </w:rPr>
+        <w:t xml:space="preserve"> + </w:t>
+      </w:r>
+      <w:proofErr w:type="spellStart"/>
+      <w:r>
+        <w:rPr>
+          <w:rFonts w:cs="Consolas"/>
+          <w:color w:val="A6A6A6" w:themeColor="background1" w:themeShade="A6"/>
+          <w:highlight w:val="white"/>
+        </w:rPr>
+        <w:t>t.getSeconds</w:t>
+      </w:r>
+      <w:proofErr w:type="spellEnd"/>
+      <w:r>
+        <w:rPr>
+          <w:rFonts w:cs="Consolas"/>
+          <w:color w:val="A6A6A6" w:themeColor="background1" w:themeShade="A6"/>
+          <w:highlight w:val="white"/>
+        </w:rPr>
+        <w:t>();</w:t>
       </w:r>
     </w:p>
     <w:p>
@@ -636,13 +1696,79 @@
           <w:highlight w:val="white"/>
         </w:rPr>
       </w:pPr>
-      <w:r>
-        <w:rPr>
-          <w:rFonts w:cs="Consolas"/>
-          <w:color w:val="A6A6A6" w:themeColor="background1" w:themeShade="A6"/>
-          <w:highlight w:val="white"/>
-        </w:rPr>
-        <w:t xml:space="preserve">const Time operator +( const long num, const Time </w:t>
+      <w:proofErr w:type="spellStart"/>
+      <w:proofErr w:type="gramStart"/>
+      <w:r>
+        <w:rPr>
+          <w:rFonts w:cs="Consolas"/>
+          <w:color w:val="A6A6A6" w:themeColor="background1" w:themeShade="A6"/>
+          <w:highlight w:val="white"/>
+        </w:rPr>
+        <w:t>const</w:t>
+      </w:r>
+      <w:proofErr w:type="spellEnd"/>
+      <w:proofErr w:type="gramEnd"/>
+      <w:r>
+        <w:rPr>
+          <w:rFonts w:cs="Consolas"/>
+          <w:color w:val="A6A6A6" w:themeColor="background1" w:themeShade="A6"/>
+          <w:highlight w:val="white"/>
+        </w:rPr>
+        <w:t xml:space="preserve"> Time operator +( </w:t>
+      </w:r>
+      <w:proofErr w:type="spellStart"/>
+      <w:r>
+        <w:rPr>
+          <w:rFonts w:cs="Consolas"/>
+          <w:color w:val="A6A6A6" w:themeColor="background1" w:themeShade="A6"/>
+          <w:highlight w:val="white"/>
+        </w:rPr>
+        <w:t>const</w:t>
+      </w:r>
+      <w:proofErr w:type="spellEnd"/>
+      <w:r>
+        <w:rPr>
+          <w:rFonts w:cs="Consolas"/>
+          <w:color w:val="A6A6A6" w:themeColor="background1" w:themeShade="A6"/>
+          <w:highlight w:val="white"/>
+        </w:rPr>
+        <w:t xml:space="preserve"> long </w:t>
+      </w:r>
+      <w:proofErr w:type="spellStart"/>
+      <w:r>
+        <w:rPr>
+          <w:rFonts w:cs="Consolas"/>
+          <w:color w:val="A6A6A6" w:themeColor="background1" w:themeShade="A6"/>
+          <w:highlight w:val="white"/>
+        </w:rPr>
+        <w:t>num</w:t>
+      </w:r>
+      <w:proofErr w:type="spellEnd"/>
+      <w:r>
+        <w:rPr>
+          <w:rFonts w:cs="Consolas"/>
+          <w:color w:val="A6A6A6" w:themeColor="background1" w:themeShade="A6"/>
+          <w:highlight w:val="white"/>
+        </w:rPr>
+        <w:t xml:space="preserve">, </w:t>
+      </w:r>
+      <w:proofErr w:type="spellStart"/>
+      <w:r>
+        <w:rPr>
+          <w:rFonts w:cs="Consolas"/>
+          <w:color w:val="A6A6A6" w:themeColor="background1" w:themeShade="A6"/>
+          <w:highlight w:val="white"/>
+        </w:rPr>
+        <w:t>const</w:t>
+      </w:r>
+      <w:proofErr w:type="spellEnd"/>
+      <w:r>
+        <w:rPr>
+          <w:rFonts w:cs="Consolas"/>
+          <w:color w:val="A6A6A6" w:themeColor="background1" w:themeShade="A6"/>
+          <w:highlight w:val="white"/>
+        </w:rPr>
+        <w:t xml:space="preserve"> Time </w:t>
       </w:r>
       <w:r>
         <w:rPr>
@@ -701,7 +1827,60 @@
           <w:highlight w:val="white"/>
         </w:rPr>
         <w:tab/>
-        <w:t>return Time( num + t.getSeconds() );</w:t>
+      </w:r>
+      <w:proofErr w:type="gramStart"/>
+      <w:r>
+        <w:rPr>
+          <w:rFonts w:cs="Consolas"/>
+          <w:color w:val="A6A6A6" w:themeColor="background1" w:themeShade="A6"/>
+          <w:highlight w:val="white"/>
+        </w:rPr>
+        <w:t>return</w:t>
+      </w:r>
+      <w:proofErr w:type="gramEnd"/>
+      <w:r>
+        <w:rPr>
+          <w:rFonts w:cs="Consolas"/>
+          <w:color w:val="A6A6A6" w:themeColor="background1" w:themeShade="A6"/>
+          <w:highlight w:val="white"/>
+        </w:rPr>
+        <w:t xml:space="preserve"> Time( </w:t>
+      </w:r>
+      <w:proofErr w:type="spellStart"/>
+      <w:r>
+        <w:rPr>
+          <w:rFonts w:cs="Consolas"/>
+          <w:color w:val="A6A6A6" w:themeColor="background1" w:themeShade="A6"/>
+          <w:highlight w:val="white"/>
+        </w:rPr>
+        <w:t>num</w:t>
+      </w:r>
+      <w:proofErr w:type="spellEnd"/>
+      <w:r>
+        <w:rPr>
+          <w:rFonts w:cs="Consolas"/>
+          <w:color w:val="A6A6A6" w:themeColor="background1" w:themeShade="A6"/>
+          <w:highlight w:val="white"/>
+        </w:rPr>
+        <w:t xml:space="preserve"> + </w:t>
+      </w:r>
+      <w:proofErr w:type="spellStart"/>
+      <w:r>
+        <w:rPr>
+          <w:rFonts w:cs="Consolas"/>
+          <w:color w:val="A6A6A6" w:themeColor="background1" w:themeShade="A6"/>
+          <w:highlight w:val="white"/>
+        </w:rPr>
+        <w:t>t.getSeconds</w:t>
+      </w:r>
+      <w:proofErr w:type="spellEnd"/>
+      <w:r>
+        <w:rPr>
+          <w:rFonts w:cs="Consolas"/>
+          <w:color w:val="A6A6A6" w:themeColor="background1" w:themeShade="A6"/>
+          <w:highlight w:val="white"/>
+        </w:rPr>
+        <w:t>() );</w:t>
       </w:r>
     </w:p>
     <w:p>
@@ -829,7 +2008,21 @@
         <w:rPr>
           <w:color w:val="A6A6A6" w:themeColor="background1" w:themeShade="A6"/>
         </w:rPr>
-        <w:t xml:space="preserve">Time::getSeconds() </w:t>
+        <w:t>Time::</w:t>
+      </w:r>
+      <w:proofErr w:type="spellStart"/>
+      <w:r>
+        <w:rPr>
+          <w:color w:val="A6A6A6" w:themeColor="background1" w:themeShade="A6"/>
+        </w:rPr>
+        <w:t>getSeconds</w:t>
+      </w:r>
+      <w:proofErr w:type="spellEnd"/>
+      <w:r>
+        <w:rPr>
+          <w:color w:val="A6A6A6" w:themeColor="background1" w:themeShade="A6"/>
+        </w:rPr>
+        <w:t xml:space="preserve">() </w:t>
       </w:r>
       <w:r>
         <w:t>method</w:t>
@@ -893,60 +2086,267 @@
         <w:t xml:space="preserve"> and the first object created will be the last to be destroyed.</w:t>
       </w:r>
     </w:p>
-    <w:p/>
     <w:p>
       <w:r>
         <w:br w:type="column"/>
       </w:r>
       <w:r>
         <w:lastRenderedPageBreak/>
-        <w:t>1j (Answered by Mike)</w:t>
-      </w:r>
-    </w:p>
-    <w:p>
-      <w:r>
-        <w:t xml:space="preserve">No, the method </w:t>
-      </w:r>
-      <w:r>
-        <w:rPr>
-          <w:rStyle w:val="CChar1"/>
-          <w:rFonts w:asciiTheme="minorHAnsi" w:eastAsiaTheme="minorHAnsi" w:hAnsiTheme="minorHAnsi" w:cs="Consolas"/>
-          <w:color w:val="A6A6A6" w:themeColor="background1" w:themeShade="A6"/>
-        </w:rPr>
-        <w:t>CashPoint::m1_produceBalance</w:t>
-      </w:r>
-      <w:r>
-        <w:rPr>
-          <w:rStyle w:val="CChar1"/>
-          <w:rFonts w:asciiTheme="minorHAnsi" w:eastAsiaTheme="minorHAnsi" w:hAnsiTheme="minorHAnsi" w:cs="Consolas"/>
-          <w:color w:val="A6A6A6" w:themeColor="background1" w:themeShade="A6"/>
+        <w:t>1g. (Answered by Mike)</w:t>
+      </w:r>
+    </w:p>
+    <w:p>
+      <w:pPr>
+        <w:rPr>
+          <w:rFonts w:cs="Consolas"/>
+        </w:rPr>
+      </w:pPr>
+      <w:r>
+        <w:t xml:space="preserve">No, the version given is not correct. Although assert statements work in debug mode, it will not work in release mode and is open to run-time errors. There is a missing bracket on this line of execution </w:t>
+      </w:r>
+      <w:r>
+        <w:rPr>
+          <w:rFonts w:cs="Consolas"/>
+          <w:color w:val="A6A6A6" w:themeColor="background1" w:themeShade="A6"/>
+        </w:rPr>
+        <w:t xml:space="preserve">Transaction </w:t>
+      </w:r>
+      <w:proofErr w:type="spellStart"/>
+      <w:proofErr w:type="gramStart"/>
+      <w:r>
+        <w:rPr>
+          <w:rFonts w:cs="Consolas"/>
+          <w:color w:val="A6A6A6" w:themeColor="background1" w:themeShade="A6"/>
+        </w:rPr>
+        <w:t>firstTr</w:t>
+      </w:r>
+      <w:proofErr w:type="spellEnd"/>
+      <w:r>
+        <w:rPr>
+          <w:rFonts w:cs="Consolas"/>
+          <w:color w:val="A6A6A6" w:themeColor="background1" w:themeShade="A6"/>
+        </w:rPr>
+        <w:t>(</w:t>
+      </w:r>
+      <w:proofErr w:type="spellStart"/>
+      <w:proofErr w:type="gramEnd"/>
+      <w:r>
+        <w:rPr>
+          <w:rFonts w:cs="Consolas"/>
+          <w:color w:val="A6A6A6" w:themeColor="background1" w:themeShade="A6"/>
+          <w:lang w:eastAsia="en-GB"/>
+        </w:rPr>
+        <w:t>newestTransaction</w:t>
+      </w:r>
+      <w:proofErr w:type="spellEnd"/>
+      <w:r>
+        <w:rPr>
+          <w:rFonts w:cs="Consolas"/>
+          <w:color w:val="A6A6A6" w:themeColor="background1" w:themeShade="A6"/>
+        </w:rPr>
+        <w:t>();</w:t>
+      </w:r>
+      <w:r>
+        <w:rPr>
+          <w:rFonts w:cs="Consolas"/>
+        </w:rPr>
+        <w:t xml:space="preserve">. In terms of what the code is expected to do, the answer to this being correct is still no, because </w:t>
+      </w:r>
+      <w:proofErr w:type="spellStart"/>
+      <w:r>
+        <w:rPr>
+          <w:rFonts w:cs="Consolas"/>
+        </w:rPr>
+        <w:t>olderTransactions</w:t>
+      </w:r>
+      <w:proofErr w:type="spellEnd"/>
+      <w:r>
+        <w:rPr>
+          <w:rFonts w:cs="Consolas"/>
+        </w:rPr>
+        <w:t xml:space="preserve"> only makes a copy of the current instance, and the resulting list is at no point assigned back to its instance.</w:t>
+      </w:r>
+    </w:p>
+    <w:p>
+      <w:pPr>
+        <w:rPr>
+          <w:rFonts w:cs="Consolas"/>
+        </w:rPr>
+      </w:pPr>
+      <w:r>
+        <w:rPr>
+          <w:rFonts w:cs="Consolas"/>
+        </w:rPr>
+        <w:t xml:space="preserve">The code in itself is not as optimized as these few lines can be; there are two extra calls to </w:t>
+      </w:r>
+      <w:proofErr w:type="spellStart"/>
+      <w:r>
+        <w:rPr>
+          <w:rFonts w:cs="Consolas"/>
+        </w:rPr>
+        <w:t>newestTransaction</w:t>
+      </w:r>
+      <w:proofErr w:type="spellEnd"/>
+      <w:r>
+        <w:rPr>
+          <w:rFonts w:cs="Consolas"/>
+        </w:rPr>
+        <w:t xml:space="preserve"> and </w:t>
+      </w:r>
+      <w:proofErr w:type="spellStart"/>
+      <w:r>
+        <w:rPr>
+          <w:rFonts w:cs="Consolas"/>
+        </w:rPr>
+        <w:t>olderTransactions</w:t>
+      </w:r>
+      <w:proofErr w:type="spellEnd"/>
+      <w:r>
+        <w:rPr>
+          <w:rFonts w:cs="Consolas"/>
+        </w:rPr>
+        <w:t xml:space="preserve"> than was required.</w:t>
+      </w:r>
+    </w:p>
+    <w:p>
+      <w:pPr>
+        <w:rPr>
+          <w:rFonts w:cs="Consolas"/>
+        </w:rPr>
+      </w:pPr>
+      <w:r>
+        <w:rPr>
+          <w:rFonts w:cs="Consolas"/>
+        </w:rPr>
+        <w:t>Here is my working version:</w:t>
+      </w:r>
+    </w:p>
+    <w:p>
+      <w:pPr>
+        <w:pStyle w:val="C"/>
+        <w:ind w:left="0"/>
+        <w:rPr>
+          <w:rFonts w:asciiTheme="minorHAnsi" w:hAnsiTheme="minorHAnsi" w:cs="Consolas"/>
+          <w:color w:val="A6A6A6" w:themeColor="background1" w:themeShade="A6"/>
+          <w:szCs w:val="22"/>
+        </w:rPr>
+      </w:pPr>
+      <w:r>
+        <w:rPr>
+          <w:rFonts w:asciiTheme="minorHAnsi" w:hAnsiTheme="minorHAnsi" w:cs="Consolas"/>
+          <w:color w:val="A6A6A6" w:themeColor="background1" w:themeShade="A6"/>
+          <w:szCs w:val="22"/>
+        </w:rPr>
+        <w:t xml:space="preserve">void </w:t>
+      </w:r>
+      <w:proofErr w:type="spellStart"/>
+      <w:r>
+        <w:rPr>
+          <w:rFonts w:asciiTheme="minorHAnsi" w:hAnsiTheme="minorHAnsi" w:cs="Consolas"/>
+          <w:color w:val="A6A6A6" w:themeColor="background1" w:themeShade="A6"/>
+          <w:szCs w:val="22"/>
+        </w:rPr>
+        <w:t>TransactionList</w:t>
+      </w:r>
+      <w:proofErr w:type="spellEnd"/>
+      <w:r>
+        <w:rPr>
+          <w:rFonts w:asciiTheme="minorHAnsi" w:hAnsiTheme="minorHAnsi" w:cs="Consolas"/>
+          <w:color w:val="A6A6A6" w:themeColor="background1" w:themeShade="A6"/>
+          <w:szCs w:val="22"/>
+        </w:rPr>
+        <w:t>::</w:t>
+      </w:r>
+      <w:proofErr w:type="spellStart"/>
+      <w:r>
+        <w:rPr>
+          <w:rFonts w:asciiTheme="minorHAnsi" w:hAnsiTheme="minorHAnsi" w:cs="Consolas"/>
+          <w:color w:val="A6A6A6" w:themeColor="background1" w:themeShade="A6"/>
+          <w:szCs w:val="22"/>
+        </w:rPr>
+        <w:t>deleteGivenTransaction</w:t>
+      </w:r>
+      <w:proofErr w:type="spellEnd"/>
+      <w:r>
+        <w:rPr>
+          <w:rFonts w:asciiTheme="minorHAnsi" w:hAnsiTheme="minorHAnsi" w:cs="Consolas"/>
+          <w:color w:val="A6A6A6" w:themeColor="background1" w:themeShade="A6"/>
+          <w:szCs w:val="22"/>
+        </w:rPr>
+        <w:t>(</w:t>
+      </w:r>
+      <w:r>
+        <w:rPr>
+          <w:rFonts w:asciiTheme="minorHAnsi" w:hAnsiTheme="minorHAnsi" w:cs="Consolas"/>
+          <w:color w:val="A6A6A6" w:themeColor="background1" w:themeShade="A6"/>
+          <w:szCs w:val="22"/>
           <w:lang w:val="en-GB"/>
         </w:rPr>
-        <w:t>()</w:t>
-      </w:r>
-      <w:r>
-        <w:rPr>
-          <w:color w:val="A6A6A6" w:themeColor="background1" w:themeShade="A6"/>
-        </w:rPr>
         <w:t xml:space="preserve"> </w:t>
       </w:r>
-      <w:r>
-        <w:t xml:space="preserve">could not be written as given in the question, because </w:t>
-      </w:r>
-      <w:r>
-        <w:rPr>
-          <w:color w:val="A6A6A6" w:themeColor="background1" w:themeShade="A6"/>
-        </w:rPr>
-        <w:t xml:space="preserve">BankAccount::balance_ </w:t>
-      </w:r>
-      <w:r>
-        <w:t xml:space="preserve">is a private member variable and cannot be accessed direct. You could move the data member to the public scope within the </w:t>
-      </w:r>
-      <w:r>
-        <w:t xml:space="preserve">BankAccount </w:t>
-      </w:r>
-      <w:r>
-        <w:t>class, but this would create a security flaw and would go against OOP principles. A more ideal alternative would be to use the code below:</w:t>
+      <w:proofErr w:type="spellStart"/>
+      <w:r>
+        <w:rPr>
+          <w:rFonts w:asciiTheme="minorHAnsi" w:hAnsiTheme="minorHAnsi" w:cs="Consolas"/>
+          <w:color w:val="A6A6A6" w:themeColor="background1" w:themeShade="A6"/>
+          <w:szCs w:val="22"/>
+        </w:rPr>
+        <w:t>const</w:t>
+      </w:r>
+      <w:proofErr w:type="spellEnd"/>
+      <w:r>
+        <w:rPr>
+          <w:rFonts w:asciiTheme="minorHAnsi" w:hAnsiTheme="minorHAnsi" w:cs="Consolas"/>
+          <w:color w:val="A6A6A6" w:themeColor="background1" w:themeShade="A6"/>
+          <w:szCs w:val="22"/>
+        </w:rPr>
+        <w:t xml:space="preserve"> Transaction&amp; </w:t>
+      </w:r>
+      <w:proofErr w:type="spellStart"/>
+      <w:r>
+        <w:rPr>
+          <w:rFonts w:asciiTheme="minorHAnsi" w:hAnsiTheme="minorHAnsi" w:cs="Consolas"/>
+          <w:color w:val="A6A6A6" w:themeColor="background1" w:themeShade="A6"/>
+          <w:szCs w:val="22"/>
+        </w:rPr>
+        <w:t>tr</w:t>
+      </w:r>
+      <w:proofErr w:type="spellEnd"/>
+      <w:r>
+        <w:rPr>
+          <w:rFonts w:asciiTheme="minorHAnsi" w:hAnsiTheme="minorHAnsi" w:cs="Consolas"/>
+          <w:color w:val="A6A6A6" w:themeColor="background1" w:themeShade="A6"/>
+          <w:szCs w:val="22"/>
+          <w:lang w:val="en-GB"/>
+        </w:rPr>
+        <w:t xml:space="preserve"> </w:t>
+      </w:r>
+      <w:r>
+        <w:rPr>
+          <w:rFonts w:asciiTheme="minorHAnsi" w:hAnsiTheme="minorHAnsi" w:cs="Consolas"/>
+          <w:color w:val="A6A6A6" w:themeColor="background1" w:themeShade="A6"/>
+          <w:szCs w:val="22"/>
+        </w:rPr>
+        <w:t>)</w:t>
+      </w:r>
+    </w:p>
+    <w:p>
+      <w:pPr>
+        <w:pStyle w:val="C"/>
+        <w:ind w:left="0"/>
+        <w:rPr>
+          <w:rFonts w:asciiTheme="minorHAnsi" w:hAnsiTheme="minorHAnsi" w:cs="Consolas"/>
+          <w:color w:val="A6A6A6" w:themeColor="background1" w:themeShade="A6"/>
+          <w:szCs w:val="22"/>
+        </w:rPr>
+      </w:pPr>
+      <w:r>
+        <w:rPr>
+          <w:rFonts w:asciiTheme="minorHAnsi" w:hAnsiTheme="minorHAnsi" w:cs="Consolas"/>
+          <w:color w:val="A6A6A6" w:themeColor="background1" w:themeShade="A6"/>
+          <w:szCs w:val="22"/>
+        </w:rPr>
+        <w:t>{</w:t>
       </w:r>
     </w:p>
     <w:p>
@@ -967,7 +2367,25 @@
           <w:color w:val="A6A6A6" w:themeColor="background1" w:themeShade="A6"/>
           <w:highlight w:val="white"/>
         </w:rPr>
-        <w:t>void CashPoint::m1_produceBalance() const</w:t>
+        <w:tab/>
+      </w:r>
+      <w:proofErr w:type="gramStart"/>
+      <w:r>
+        <w:rPr>
+          <w:rFonts w:cs="Consolas"/>
+          <w:color w:val="A6A6A6" w:themeColor="background1" w:themeShade="A6"/>
+          <w:highlight w:val="white"/>
+        </w:rPr>
+        <w:t>if(</w:t>
+      </w:r>
+      <w:proofErr w:type="gramEnd"/>
+      <w:r>
+        <w:rPr>
+          <w:rFonts w:cs="Consolas"/>
+          <w:color w:val="A6A6A6" w:themeColor="background1" w:themeShade="A6"/>
+          <w:highlight w:val="white"/>
+        </w:rPr>
+        <w:t xml:space="preserve"> !size() )</w:t>
       </w:r>
     </w:p>
     <w:p>
@@ -988,7 +2406,33 @@
           <w:color w:val="A6A6A6" w:themeColor="background1" w:themeShade="A6"/>
           <w:highlight w:val="white"/>
         </w:rPr>
-        <w:t>{</w:t>
+        <w:tab/>
+      </w:r>
+      <w:r>
+        <w:rPr>
+          <w:rFonts w:cs="Consolas"/>
+          <w:color w:val="A6A6A6" w:themeColor="background1" w:themeShade="A6"/>
+          <w:highlight w:val="white"/>
+        </w:rPr>
+        <w:tab/>
+      </w:r>
+      <w:proofErr w:type="gramStart"/>
+      <w:r>
+        <w:rPr>
+          <w:rFonts w:cs="Consolas"/>
+          <w:color w:val="A6A6A6" w:themeColor="background1" w:themeShade="A6"/>
+          <w:highlight w:val="white"/>
+        </w:rPr>
+        <w:t>return</w:t>
+      </w:r>
+      <w:proofErr w:type="gramEnd"/>
+      <w:r>
+        <w:rPr>
+          <w:rFonts w:cs="Consolas"/>
+          <w:color w:val="A6A6A6" w:themeColor="background1" w:themeShade="A6"/>
+          <w:highlight w:val="white"/>
+        </w:rPr>
+        <w:t>;</w:t>
       </w:r>
     </w:p>
     <w:p>
@@ -1003,15 +2447,6 @@
           <w:highlight w:val="white"/>
         </w:rPr>
       </w:pPr>
-      <w:r>
-        <w:rPr>
-          <w:rFonts w:cs="Consolas"/>
-          <w:color w:val="A6A6A6" w:themeColor="background1" w:themeShade="A6"/>
-          <w:highlight w:val="white"/>
-        </w:rPr>
-        <w:tab/>
-        <w:t>theUI_.showProduceBalanceOnScreen(</w:t>
-      </w:r>
     </w:p>
     <w:p>
       <w:pPr>
@@ -1031,14 +2466,398 @@
           <w:color w:val="A6A6A6" w:themeColor="background1" w:themeShade="A6"/>
           <w:highlight w:val="white"/>
         </w:rPr>
-        <w:t xml:space="preserve">                              p_theActiveAccount_-&gt;getBalance() );</w:t>
-      </w:r>
-    </w:p>
-    <w:p>
-      <w:pPr>
-        <w:rPr>
-          <w:rFonts w:cs="Consolas"/>
-          <w:color w:val="A6A6A6" w:themeColor="background1" w:themeShade="A6"/>
+        <w:tab/>
+        <w:t xml:space="preserve">Transaction </w:t>
+      </w:r>
+      <w:proofErr w:type="spellStart"/>
+      <w:proofErr w:type="gramStart"/>
+      <w:r>
+        <w:rPr>
+          <w:rFonts w:cs="Consolas"/>
+          <w:color w:val="A6A6A6" w:themeColor="background1" w:themeShade="A6"/>
+          <w:highlight w:val="white"/>
+        </w:rPr>
+        <w:t>firstTr</w:t>
+      </w:r>
+      <w:proofErr w:type="spellEnd"/>
+      <w:r>
+        <w:rPr>
+          <w:rFonts w:cs="Consolas"/>
+          <w:color w:val="A6A6A6" w:themeColor="background1" w:themeShade="A6"/>
+          <w:highlight w:val="white"/>
+        </w:rPr>
+        <w:t>(</w:t>
+      </w:r>
+      <w:proofErr w:type="gramEnd"/>
+      <w:r>
+        <w:rPr>
+          <w:rFonts w:cs="Consolas"/>
+          <w:color w:val="A6A6A6" w:themeColor="background1" w:themeShade="A6"/>
+          <w:highlight w:val="white"/>
+        </w:rPr>
+        <w:t xml:space="preserve"> </w:t>
+      </w:r>
+      <w:proofErr w:type="spellStart"/>
+      <w:r>
+        <w:rPr>
+          <w:rFonts w:cs="Consolas"/>
+          <w:color w:val="A6A6A6" w:themeColor="background1" w:themeShade="A6"/>
+          <w:highlight w:val="white"/>
+        </w:rPr>
+        <w:t>newestTransaction</w:t>
+      </w:r>
+      <w:proofErr w:type="spellEnd"/>
+      <w:r>
+        <w:rPr>
+          <w:rFonts w:cs="Consolas"/>
+          <w:color w:val="A6A6A6" w:themeColor="background1" w:themeShade="A6"/>
+          <w:highlight w:val="white"/>
+        </w:rPr>
+        <w:t>() );</w:t>
+      </w:r>
+    </w:p>
+    <w:p>
+      <w:pPr>
+        <w:autoSpaceDE w:val="0"/>
+        <w:autoSpaceDN w:val="0"/>
+        <w:adjustRightInd w:val="0"/>
+        <w:spacing w:after="0" w:line="240" w:lineRule="auto"/>
+        <w:ind w:firstLine="720"/>
+        <w:rPr>
+          <w:rFonts w:cs="Consolas"/>
+          <w:color w:val="A6A6A6" w:themeColor="background1" w:themeShade="A6"/>
+          <w:highlight w:val="white"/>
+        </w:rPr>
+      </w:pPr>
+      <w:r>
+        <w:rPr>
+          <w:rFonts w:cs="Consolas"/>
+          <w:color w:val="A6A6A6" w:themeColor="background1" w:themeShade="A6"/>
+          <w:highlight w:val="white"/>
+        </w:rPr>
+        <w:t xml:space="preserve">*this = </w:t>
+      </w:r>
+      <w:proofErr w:type="spellStart"/>
+      <w:proofErr w:type="gramStart"/>
+      <w:r>
+        <w:rPr>
+          <w:rFonts w:cs="Consolas"/>
+          <w:color w:val="A6A6A6" w:themeColor="background1" w:themeShade="A6"/>
+          <w:highlight w:val="white"/>
+        </w:rPr>
+        <w:t>olderTransactions</w:t>
+      </w:r>
+      <w:proofErr w:type="spellEnd"/>
+      <w:r>
+        <w:rPr>
+          <w:rFonts w:cs="Consolas"/>
+          <w:color w:val="A6A6A6" w:themeColor="background1" w:themeShade="A6"/>
+          <w:highlight w:val="white"/>
+        </w:rPr>
+        <w:t>(</w:t>
+      </w:r>
+      <w:proofErr w:type="gramEnd"/>
+      <w:r>
+        <w:rPr>
+          <w:rFonts w:cs="Consolas"/>
+          <w:color w:val="A6A6A6" w:themeColor="background1" w:themeShade="A6"/>
+          <w:highlight w:val="white"/>
+        </w:rPr>
+        <w:t>);</w:t>
+      </w:r>
+    </w:p>
+    <w:p>
+      <w:pPr>
+        <w:autoSpaceDE w:val="0"/>
+        <w:autoSpaceDN w:val="0"/>
+        <w:adjustRightInd w:val="0"/>
+        <w:spacing w:after="0" w:line="240" w:lineRule="auto"/>
+        <w:rPr>
+          <w:rFonts w:cs="Consolas"/>
+          <w:color w:val="A6A6A6" w:themeColor="background1" w:themeShade="A6"/>
+          <w:highlight w:val="white"/>
+        </w:rPr>
+      </w:pPr>
+    </w:p>
+    <w:p>
+      <w:pPr>
+        <w:autoSpaceDE w:val="0"/>
+        <w:autoSpaceDN w:val="0"/>
+        <w:adjustRightInd w:val="0"/>
+        <w:spacing w:after="0" w:line="240" w:lineRule="auto"/>
+        <w:rPr>
+          <w:rFonts w:cs="Consolas"/>
+          <w:color w:val="A6A6A6" w:themeColor="background1" w:themeShade="A6"/>
+          <w:highlight w:val="white"/>
+        </w:rPr>
+      </w:pPr>
+      <w:r>
+        <w:rPr>
+          <w:rFonts w:cs="Consolas"/>
+          <w:color w:val="A6A6A6" w:themeColor="background1" w:themeShade="A6"/>
+          <w:highlight w:val="white"/>
+        </w:rPr>
+        <w:tab/>
+      </w:r>
+      <w:proofErr w:type="gramStart"/>
+      <w:r>
+        <w:rPr>
+          <w:rFonts w:cs="Consolas"/>
+          <w:color w:val="A6A6A6" w:themeColor="background1" w:themeShade="A6"/>
+          <w:highlight w:val="white"/>
+        </w:rPr>
+        <w:t>if(</w:t>
+      </w:r>
+      <w:proofErr w:type="gramEnd"/>
+      <w:r>
+        <w:rPr>
+          <w:rFonts w:cs="Consolas"/>
+          <w:color w:val="A6A6A6" w:themeColor="background1" w:themeShade="A6"/>
+          <w:highlight w:val="white"/>
+        </w:rPr>
+        <w:t xml:space="preserve"> </w:t>
+      </w:r>
+      <w:proofErr w:type="spellStart"/>
+      <w:r>
+        <w:rPr>
+          <w:rFonts w:cs="Consolas"/>
+          <w:color w:val="A6A6A6" w:themeColor="background1" w:themeShade="A6"/>
+          <w:highlight w:val="white"/>
+        </w:rPr>
+        <w:t>firstTr</w:t>
+      </w:r>
+      <w:proofErr w:type="spellEnd"/>
+      <w:r>
+        <w:rPr>
+          <w:rFonts w:cs="Consolas"/>
+          <w:color w:val="A6A6A6" w:themeColor="background1" w:themeShade="A6"/>
+          <w:highlight w:val="white"/>
+        </w:rPr>
+        <w:t xml:space="preserve"> == </w:t>
+      </w:r>
+      <w:proofErr w:type="spellStart"/>
+      <w:r>
+        <w:rPr>
+          <w:rFonts w:cs="Consolas"/>
+          <w:color w:val="A6A6A6" w:themeColor="background1" w:themeShade="A6"/>
+          <w:highlight w:val="white"/>
+        </w:rPr>
+        <w:t>tr</w:t>
+      </w:r>
+      <w:proofErr w:type="spellEnd"/>
+      <w:r>
+        <w:rPr>
+          <w:rFonts w:cs="Consolas"/>
+          <w:color w:val="A6A6A6" w:themeColor="background1" w:themeShade="A6"/>
+          <w:highlight w:val="white"/>
+        </w:rPr>
+        <w:t xml:space="preserve"> )</w:t>
+      </w:r>
+    </w:p>
+    <w:p>
+      <w:pPr>
+        <w:autoSpaceDE w:val="0"/>
+        <w:autoSpaceDN w:val="0"/>
+        <w:adjustRightInd w:val="0"/>
+        <w:spacing w:after="0" w:line="240" w:lineRule="auto"/>
+        <w:rPr>
+          <w:rFonts w:cs="Consolas"/>
+          <w:color w:val="A6A6A6" w:themeColor="background1" w:themeShade="A6"/>
+          <w:highlight w:val="white"/>
+        </w:rPr>
+      </w:pPr>
+      <w:r>
+        <w:rPr>
+          <w:rFonts w:cs="Consolas"/>
+          <w:color w:val="A6A6A6" w:themeColor="background1" w:themeShade="A6"/>
+          <w:highlight w:val="white"/>
+        </w:rPr>
+        <w:tab/>
+      </w:r>
+      <w:r>
+        <w:rPr>
+          <w:rFonts w:cs="Consolas"/>
+          <w:color w:val="A6A6A6" w:themeColor="background1" w:themeShade="A6"/>
+          <w:highlight w:val="white"/>
+        </w:rPr>
+        <w:tab/>
+      </w:r>
+      <w:proofErr w:type="gramStart"/>
+      <w:r>
+        <w:rPr>
+          <w:rFonts w:cs="Consolas"/>
+          <w:color w:val="A6A6A6" w:themeColor="background1" w:themeShade="A6"/>
+          <w:highlight w:val="white"/>
+        </w:rPr>
+        <w:t>return</w:t>
+      </w:r>
+      <w:proofErr w:type="gramEnd"/>
+      <w:r>
+        <w:rPr>
+          <w:rFonts w:cs="Consolas"/>
+          <w:color w:val="A6A6A6" w:themeColor="background1" w:themeShade="A6"/>
+          <w:highlight w:val="white"/>
+        </w:rPr>
+        <w:t>;</w:t>
+      </w:r>
+    </w:p>
+    <w:p>
+      <w:pPr>
+        <w:autoSpaceDE w:val="0"/>
+        <w:autoSpaceDN w:val="0"/>
+        <w:adjustRightInd w:val="0"/>
+        <w:spacing w:after="0" w:line="240" w:lineRule="auto"/>
+        <w:rPr>
+          <w:rFonts w:cs="Consolas"/>
+          <w:color w:val="A6A6A6" w:themeColor="background1" w:themeShade="A6"/>
+          <w:highlight w:val="white"/>
+        </w:rPr>
+      </w:pPr>
+    </w:p>
+    <w:p>
+      <w:pPr>
+        <w:autoSpaceDE w:val="0"/>
+        <w:autoSpaceDN w:val="0"/>
+        <w:adjustRightInd w:val="0"/>
+        <w:spacing w:after="0" w:line="240" w:lineRule="auto"/>
+        <w:rPr>
+          <w:rFonts w:cs="Consolas"/>
+          <w:color w:val="A6A6A6" w:themeColor="background1" w:themeShade="A6"/>
+          <w:highlight w:val="white"/>
+        </w:rPr>
+      </w:pPr>
+      <w:r>
+        <w:rPr>
+          <w:rFonts w:cs="Consolas"/>
+          <w:color w:val="A6A6A6" w:themeColor="background1" w:themeShade="A6"/>
+          <w:highlight w:val="white"/>
+        </w:rPr>
+        <w:tab/>
+      </w:r>
+      <w:proofErr w:type="spellStart"/>
+      <w:proofErr w:type="gramStart"/>
+      <w:r>
+        <w:rPr>
+          <w:rFonts w:cs="Consolas"/>
+          <w:color w:val="A6A6A6" w:themeColor="background1" w:themeShade="A6"/>
+          <w:highlight w:val="white"/>
+        </w:rPr>
+        <w:t>deleteGivenTransaction</w:t>
+      </w:r>
+      <w:proofErr w:type="spellEnd"/>
+      <w:r>
+        <w:rPr>
+          <w:rFonts w:cs="Consolas"/>
+          <w:color w:val="A6A6A6" w:themeColor="background1" w:themeShade="A6"/>
+          <w:highlight w:val="white"/>
+        </w:rPr>
+        <w:t>(</w:t>
+      </w:r>
+      <w:proofErr w:type="gramEnd"/>
+      <w:r>
+        <w:rPr>
+          <w:rFonts w:cs="Consolas"/>
+          <w:color w:val="A6A6A6" w:themeColor="background1" w:themeShade="A6"/>
+          <w:highlight w:val="white"/>
+        </w:rPr>
+        <w:t xml:space="preserve"> </w:t>
+      </w:r>
+      <w:proofErr w:type="spellStart"/>
+      <w:r>
+        <w:rPr>
+          <w:rFonts w:cs="Consolas"/>
+          <w:color w:val="A6A6A6" w:themeColor="background1" w:themeShade="A6"/>
+          <w:highlight w:val="white"/>
+        </w:rPr>
+        <w:t>tr</w:t>
+      </w:r>
+      <w:proofErr w:type="spellEnd"/>
+      <w:r>
+        <w:rPr>
+          <w:rFonts w:cs="Consolas"/>
+          <w:color w:val="A6A6A6" w:themeColor="background1" w:themeShade="A6"/>
+          <w:highlight w:val="white"/>
+        </w:rPr>
+        <w:t xml:space="preserve"> );</w:t>
+      </w:r>
+    </w:p>
+    <w:p>
+      <w:pPr>
+        <w:autoSpaceDE w:val="0"/>
+        <w:autoSpaceDN w:val="0"/>
+        <w:adjustRightInd w:val="0"/>
+        <w:spacing w:after="0" w:line="240" w:lineRule="auto"/>
+        <w:rPr>
+          <w:rFonts w:cs="Consolas"/>
+          <w:color w:val="A6A6A6" w:themeColor="background1" w:themeShade="A6"/>
+          <w:highlight w:val="white"/>
+        </w:rPr>
+      </w:pPr>
+      <w:r>
+        <w:rPr>
+          <w:rFonts w:cs="Consolas"/>
+          <w:color w:val="A6A6A6" w:themeColor="background1" w:themeShade="A6"/>
+          <w:highlight w:val="white"/>
+        </w:rPr>
+        <w:tab/>
+      </w:r>
+      <w:proofErr w:type="spellStart"/>
+      <w:proofErr w:type="gramStart"/>
+      <w:r>
+        <w:rPr>
+          <w:rFonts w:cs="Consolas"/>
+          <w:color w:val="A6A6A6" w:themeColor="background1" w:themeShade="A6"/>
+          <w:highlight w:val="white"/>
+        </w:rPr>
+        <w:t>addNewTransaction</w:t>
+      </w:r>
+      <w:proofErr w:type="spellEnd"/>
+      <w:r>
+        <w:rPr>
+          <w:rFonts w:cs="Consolas"/>
+          <w:color w:val="A6A6A6" w:themeColor="background1" w:themeShade="A6"/>
+          <w:highlight w:val="white"/>
+        </w:rPr>
+        <w:t>(</w:t>
+      </w:r>
+      <w:proofErr w:type="gramEnd"/>
+      <w:r>
+        <w:rPr>
+          <w:rFonts w:cs="Consolas"/>
+          <w:color w:val="A6A6A6" w:themeColor="background1" w:themeShade="A6"/>
+          <w:highlight w:val="white"/>
+        </w:rPr>
+        <w:t xml:space="preserve"> </w:t>
+      </w:r>
+      <w:proofErr w:type="spellStart"/>
+      <w:r>
+        <w:rPr>
+          <w:rFonts w:cs="Consolas"/>
+          <w:color w:val="A6A6A6" w:themeColor="background1" w:themeShade="A6"/>
+          <w:highlight w:val="white"/>
+        </w:rPr>
+        <w:t>firstTr</w:t>
+      </w:r>
+      <w:proofErr w:type="spellEnd"/>
+      <w:r>
+        <w:rPr>
+          <w:rFonts w:cs="Consolas"/>
+          <w:color w:val="A6A6A6" w:themeColor="background1" w:themeShade="A6"/>
+          <w:highlight w:val="white"/>
+        </w:rPr>
+        <w:t xml:space="preserve"> );</w:t>
+      </w:r>
+    </w:p>
+    <w:p>
+      <w:pPr>
+        <w:autoSpaceDE w:val="0"/>
+        <w:autoSpaceDN w:val="0"/>
+        <w:adjustRightInd w:val="0"/>
+        <w:spacing w:after="0" w:line="240" w:lineRule="auto"/>
+        <w:rPr>
+          <w:rFonts w:cs="Consolas"/>
+          <w:color w:val="A6A6A6" w:themeColor="background1" w:themeShade="A6"/>
+          <w:highlight w:val="white"/>
         </w:rPr>
       </w:pPr>
       <w:r>
@@ -1053,6 +2872,723 @@
     <w:p>
       <w:pPr>
         <w:rPr>
+          <w:color w:val="A6A6A6" w:themeColor="background1" w:themeShade="A6"/>
+        </w:rPr>
+      </w:pPr>
+      <w:r>
+        <w:rPr>
+          <w:rFonts w:cs="Consolas"/>
+          <w:color w:val="A6A6A6" w:themeColor="background1" w:themeShade="A6"/>
+          <w:highlight w:val="white"/>
+        </w:rPr>
+        <w:tab/>
+      </w:r>
+    </w:p>
+    <w:p>
+      <w:pPr>
+        <w:rPr>
+          <w:color w:val="A6A6A6" w:themeColor="background1" w:themeShade="A6"/>
+        </w:rPr>
+      </w:pPr>
+    </w:p>
+    <w:p>
+      <w:r>
+        <w:t>Whilst answering this question, I am assuming all other necessary functionality i</w:t>
+      </w:r>
+      <w:r>
+        <w:t xml:space="preserve">s in place i.e. the overloaded </w:t>
+      </w:r>
+      <w:r>
+        <w:t>comparison operator ==</w:t>
+      </w:r>
+      <w:r>
+        <w:t>.</w:t>
+      </w:r>
+    </w:p>
+    <w:p>
+      <w:r>
+        <w:t>To start with I removed the assert statement and replaced it with a check on the size, if the size is 0 or lower, we would then return without executing this function and we would prevent any run-time errors. Next I am storing the first transaction in the variable instead of inside the else part of the conditional statement, this enabled me to use the transaction variable in the equality check and refer to the transaction later using the variable, just in one call to get the transaction.</w:t>
+      </w:r>
+    </w:p>
+    <w:p>
+      <w:r>
+        <w:t>Also, in the interest of keeping our code optimised, I moved the assignment of the instances tail to itself (in effect removing the first transaction); we are able to do this, because it is required in both blocks of the original statements. If the first transaction is the one we’re looking for, we just simply return as the transaction is no longer a part of this instance, but if it is not, then we have already saved the first element to re-add on the last line of this function.</w:t>
+      </w:r>
+    </w:p>
+    <w:p>
+      <w:r>
+        <w:t>Next, I have removed the else part of the conditional statement, because these statements will not be reached if the above condition is met. We now use recursion to continue our quest to find the transaction passed in, or until we have walked the entire list and not found it. On the final line of code, each transaction removed in the recursion process is added back in their initial order.</w:t>
+      </w:r>
+    </w:p>
+    <w:p>
+      <w:r>
+        <w:br w:type="column"/>
+      </w:r>
+      <w:r>
+        <w:lastRenderedPageBreak/>
+        <w:t>1h</w:t>
+      </w:r>
+      <w:proofErr w:type="gramStart"/>
+      <w:r>
+        <w:t>.  (</w:t>
+      </w:r>
+      <w:proofErr w:type="gramEnd"/>
+      <w:r>
+        <w:t>Answered by Mike)</w:t>
+      </w:r>
+    </w:p>
+    <w:p>
+      <w:r>
+        <w:t xml:space="preserve">If I were to make </w:t>
+      </w:r>
+      <w:proofErr w:type="spellStart"/>
+      <w:r>
+        <w:t>BankAccount</w:t>
+      </w:r>
+      <w:proofErr w:type="spellEnd"/>
+      <w:r>
+        <w:t>::</w:t>
+      </w:r>
+      <w:proofErr w:type="spellStart"/>
+      <w:r>
+        <w:t>prepareFormattedAccountDetails</w:t>
+      </w:r>
+      <w:proofErr w:type="spellEnd"/>
+      <w:r>
+        <w:t xml:space="preserve"> as virtual, I would then be able to override this method in derived classes.</w:t>
+      </w:r>
+    </w:p>
+    <w:p>
+      <w:r>
+        <w:t xml:space="preserve">I would want to do this, because each type of account has different details; an example would be: </w:t>
+      </w:r>
+      <w:proofErr w:type="spellStart"/>
+      <w:r>
+        <w:t>SavingsAccount</w:t>
+      </w:r>
+      <w:proofErr w:type="spellEnd"/>
+      <w:r>
+        <w:t xml:space="preserve"> has a member instance called </w:t>
+      </w:r>
+      <w:proofErr w:type="spellStart"/>
+      <w:r>
+        <w:t>minimumBalance</w:t>
+      </w:r>
+      <w:proofErr w:type="spellEnd"/>
+      <w:r>
+        <w:t xml:space="preserve">_, which represents the lowest balance an instance of type </w:t>
+      </w:r>
+      <w:proofErr w:type="spellStart"/>
+      <w:r>
+        <w:t>SavingsAccount</w:t>
+      </w:r>
+      <w:proofErr w:type="spellEnd"/>
+      <w:r>
+        <w:t xml:space="preserve"> can have and </w:t>
+      </w:r>
+      <w:proofErr w:type="spellStart"/>
+      <w:r>
+        <w:t>BankAccount</w:t>
+      </w:r>
+      <w:proofErr w:type="spellEnd"/>
+      <w:r>
+        <w:t xml:space="preserve"> where the function is initially declared does not have this.</w:t>
+      </w:r>
+    </w:p>
+    <w:p>
+      <w:r>
+        <w:t xml:space="preserve">Although </w:t>
+      </w:r>
+      <w:proofErr w:type="spellStart"/>
+      <w:r>
+        <w:t>BankAccount</w:t>
+      </w:r>
+      <w:proofErr w:type="spellEnd"/>
+      <w:r>
+        <w:t xml:space="preserve"> and </w:t>
+      </w:r>
+      <w:proofErr w:type="spellStart"/>
+      <w:r>
+        <w:t>SavingsAccount</w:t>
+      </w:r>
+      <w:proofErr w:type="spellEnd"/>
+      <w:r>
+        <w:t xml:space="preserve"> are to be made abstract classes, if they were not then the functionality would be different in the sense that </w:t>
+      </w:r>
+      <w:proofErr w:type="spellStart"/>
+      <w:r>
+        <w:t>BankAccount</w:t>
+      </w:r>
+      <w:proofErr w:type="spellEnd"/>
+      <w:r>
+        <w:t xml:space="preserve"> does not have a </w:t>
+      </w:r>
+      <w:proofErr w:type="spellStart"/>
+      <w:r>
+        <w:t>minimumBalance</w:t>
+      </w:r>
+      <w:proofErr w:type="spellEnd"/>
+      <w:r>
+        <w:t xml:space="preserve">_ to be formatted, whereas </w:t>
+      </w:r>
+      <w:proofErr w:type="spellStart"/>
+      <w:r>
+        <w:t>SavingsAccount</w:t>
+      </w:r>
+      <w:proofErr w:type="spellEnd"/>
+      <w:r>
+        <w:t xml:space="preserve"> does.</w:t>
+      </w:r>
+    </w:p>
+    <w:p/>
+    <w:p>
+      <w:r>
+        <w:t>1i. (Answered by Mike)</w:t>
+      </w:r>
+    </w:p>
+    <w:p>
+      <w:r>
+        <w:t xml:space="preserve">No, the function call would not be valid, because the compiler would just see the pointer </w:t>
+      </w:r>
+      <w:proofErr w:type="spellStart"/>
+      <w:r>
+        <w:t>p_theActiveAccount</w:t>
+      </w:r>
+      <w:proofErr w:type="spellEnd"/>
+      <w:r>
+        <w:t xml:space="preserve"> as a pointer to a </w:t>
+      </w:r>
+      <w:proofErr w:type="spellStart"/>
+      <w:r>
+        <w:t>BankAccount</w:t>
+      </w:r>
+      <w:proofErr w:type="spellEnd"/>
+      <w:r>
+        <w:t xml:space="preserve"> instance, which does not have the given method.</w:t>
+      </w:r>
+    </w:p>
+    <w:p>
+      <w:r>
+        <w:t xml:space="preserve">In order to solve our problem, we would need to create a </w:t>
+      </w:r>
+      <w:proofErr w:type="spellStart"/>
+      <w:r>
+        <w:t>CurrentAccount</w:t>
+      </w:r>
+      <w:proofErr w:type="spellEnd"/>
+      <w:r>
+        <w:t xml:space="preserve"> pointer and make it point to our bank account instance currently store in </w:t>
+      </w:r>
+      <w:proofErr w:type="spellStart"/>
+      <w:r>
+        <w:t>p_theActiveAccount</w:t>
+      </w:r>
+      <w:proofErr w:type="spellEnd"/>
+      <w:r>
+        <w:t xml:space="preserve">. We cannot directly do this, so we would need to downcast </w:t>
+      </w:r>
+      <w:proofErr w:type="spellStart"/>
+      <w:r>
+        <w:t>p_theActiveAccount</w:t>
+      </w:r>
+      <w:proofErr w:type="spellEnd"/>
+      <w:r>
+        <w:t xml:space="preserve"> to tell the compiler (in pseudo terms), “This is supposed to be a </w:t>
+      </w:r>
+      <w:proofErr w:type="spellStart"/>
+      <w:r>
+        <w:t>CurrentAccount</w:t>
+      </w:r>
+      <w:proofErr w:type="spellEnd"/>
+      <w:r>
+        <w:t xml:space="preserve"> pointer”, then we would make the call from our new pointer.</w:t>
+      </w:r>
+    </w:p>
+    <w:p>
+      <w:r>
+        <w:t>We would do this like so:</w:t>
+      </w:r>
+    </w:p>
+    <w:p>
+      <w:pPr>
+        <w:autoSpaceDE w:val="0"/>
+        <w:autoSpaceDN w:val="0"/>
+        <w:adjustRightInd w:val="0"/>
+        <w:spacing w:after="0" w:line="240" w:lineRule="auto"/>
+        <w:ind w:firstLine="720"/>
+        <w:rPr>
+          <w:rFonts w:cs="Consolas"/>
+          <w:color w:val="A6A6A6" w:themeColor="background1" w:themeShade="A6"/>
+          <w:highlight w:val="white"/>
+        </w:rPr>
+      </w:pPr>
+      <w:proofErr w:type="spellStart"/>
+      <w:r>
+        <w:rPr>
+          <w:rFonts w:cs="Consolas"/>
+          <w:color w:val="A6A6A6" w:themeColor="background1" w:themeShade="A6"/>
+          <w:highlight w:val="white"/>
+        </w:rPr>
+        <w:t>CurrentAccount</w:t>
+      </w:r>
+      <w:proofErr w:type="spellEnd"/>
+      <w:r>
+        <w:rPr>
+          <w:rFonts w:cs="Consolas"/>
+          <w:color w:val="A6A6A6" w:themeColor="background1" w:themeShade="A6"/>
+          <w:highlight w:val="white"/>
+        </w:rPr>
+        <w:t xml:space="preserve"> *</w:t>
+      </w:r>
+      <w:proofErr w:type="spellStart"/>
+      <w:r>
+        <w:rPr>
+          <w:rFonts w:cs="Consolas"/>
+          <w:color w:val="A6A6A6" w:themeColor="background1" w:themeShade="A6"/>
+          <w:highlight w:val="white"/>
+        </w:rPr>
+        <w:t>currentAccount</w:t>
+      </w:r>
+      <w:proofErr w:type="spellEnd"/>
+      <w:r>
+        <w:rPr>
+          <w:rFonts w:cs="Consolas"/>
+          <w:color w:val="A6A6A6" w:themeColor="background1" w:themeShade="A6"/>
+          <w:highlight w:val="white"/>
+        </w:rPr>
+        <w:t xml:space="preserve"> = (</w:t>
+      </w:r>
+      <w:proofErr w:type="spellStart"/>
+      <w:r>
+        <w:rPr>
+          <w:rFonts w:cs="Consolas"/>
+          <w:color w:val="A6A6A6" w:themeColor="background1" w:themeShade="A6"/>
+          <w:highlight w:val="white"/>
+        </w:rPr>
+        <w:t>CurrentAccount</w:t>
+      </w:r>
+      <w:proofErr w:type="spellEnd"/>
+      <w:r>
+        <w:rPr>
+          <w:rFonts w:cs="Consolas"/>
+          <w:color w:val="A6A6A6" w:themeColor="background1" w:themeShade="A6"/>
+          <w:highlight w:val="white"/>
+        </w:rPr>
+        <w:t xml:space="preserve"> *</w:t>
+      </w:r>
+      <w:proofErr w:type="gramStart"/>
+      <w:r>
+        <w:rPr>
+          <w:rFonts w:cs="Consolas"/>
+          <w:color w:val="A6A6A6" w:themeColor="background1" w:themeShade="A6"/>
+          <w:highlight w:val="white"/>
+        </w:rPr>
+        <w:t>)</w:t>
+      </w:r>
+      <w:proofErr w:type="spellStart"/>
+      <w:r>
+        <w:rPr>
+          <w:rFonts w:cs="Consolas"/>
+          <w:color w:val="A6A6A6" w:themeColor="background1" w:themeShade="A6"/>
+          <w:highlight w:val="white"/>
+        </w:rPr>
+        <w:t>p</w:t>
+      </w:r>
+      <w:proofErr w:type="gramEnd"/>
+      <w:r>
+        <w:rPr>
+          <w:rFonts w:cs="Consolas"/>
+          <w:color w:val="A6A6A6" w:themeColor="background1" w:themeShade="A6"/>
+          <w:highlight w:val="white"/>
+        </w:rPr>
+        <w:t>_theActiveAccount</w:t>
+      </w:r>
+      <w:proofErr w:type="spellEnd"/>
+      <w:r>
+        <w:rPr>
+          <w:rFonts w:cs="Consolas"/>
+          <w:color w:val="A6A6A6" w:themeColor="background1" w:themeShade="A6"/>
+          <w:highlight w:val="white"/>
+        </w:rPr>
+        <w:t>_;</w:t>
+      </w:r>
+    </w:p>
+    <w:p>
+      <w:pPr>
+        <w:rPr>
+          <w:color w:val="A6A6A6" w:themeColor="background1" w:themeShade="A6"/>
+        </w:rPr>
+      </w:pPr>
+      <w:r>
+        <w:rPr>
+          <w:rFonts w:cs="Consolas"/>
+          <w:color w:val="A6A6A6" w:themeColor="background1" w:themeShade="A6"/>
+          <w:highlight w:val="white"/>
+        </w:rPr>
+        <w:tab/>
+      </w:r>
+      <w:proofErr w:type="spellStart"/>
+      <w:proofErr w:type="gramStart"/>
+      <w:r>
+        <w:rPr>
+          <w:rFonts w:cs="Consolas"/>
+          <w:color w:val="A6A6A6" w:themeColor="background1" w:themeShade="A6"/>
+          <w:highlight w:val="white"/>
+        </w:rPr>
+        <w:t>currentAccount</w:t>
+      </w:r>
+      <w:proofErr w:type="spellEnd"/>
+      <w:proofErr w:type="gramEnd"/>
+      <w:r>
+        <w:rPr>
+          <w:rFonts w:cs="Consolas"/>
+          <w:color w:val="A6A6A6" w:themeColor="background1" w:themeShade="A6"/>
+          <w:highlight w:val="white"/>
+        </w:rPr>
+        <w:t>-&gt;</w:t>
+      </w:r>
+      <w:proofErr w:type="spellStart"/>
+      <w:r>
+        <w:rPr>
+          <w:rFonts w:cs="Consolas"/>
+          <w:color w:val="A6A6A6" w:themeColor="background1" w:themeShade="A6"/>
+          <w:highlight w:val="white"/>
+        </w:rPr>
+        <w:t>getOverdraftLimit</w:t>
+      </w:r>
+      <w:proofErr w:type="spellEnd"/>
+      <w:r>
+        <w:rPr>
+          <w:rFonts w:cs="Consolas"/>
+          <w:color w:val="A6A6A6" w:themeColor="background1" w:themeShade="A6"/>
+          <w:highlight w:val="white"/>
+        </w:rPr>
+        <w:t>();</w:t>
+      </w:r>
+    </w:p>
+    <w:p/>
+    <w:p>
+      <w:r>
+        <w:br w:type="column"/>
+      </w:r>
+      <w:r>
+        <w:lastRenderedPageBreak/>
+        <w:t>1j (Answered by Mike)</w:t>
+      </w:r>
+    </w:p>
+    <w:p>
+      <w:r>
+        <w:t xml:space="preserve">No, the method </w:t>
+      </w:r>
+      <w:proofErr w:type="spellStart"/>
+      <w:r>
+        <w:rPr>
+          <w:rStyle w:val="CChar1"/>
+          <w:rFonts w:asciiTheme="minorHAnsi" w:eastAsiaTheme="minorHAnsi" w:hAnsiTheme="minorHAnsi" w:cs="Consolas"/>
+          <w:color w:val="A6A6A6" w:themeColor="background1" w:themeShade="A6"/>
+        </w:rPr>
+        <w:t>CashPoint</w:t>
+      </w:r>
+      <w:proofErr w:type="spellEnd"/>
+      <w:r>
+        <w:rPr>
+          <w:rStyle w:val="CChar1"/>
+          <w:rFonts w:asciiTheme="minorHAnsi" w:eastAsiaTheme="minorHAnsi" w:hAnsiTheme="minorHAnsi" w:cs="Consolas"/>
+          <w:color w:val="A6A6A6" w:themeColor="background1" w:themeShade="A6"/>
+        </w:rPr>
+        <w:t>::m1_</w:t>
+      </w:r>
+      <w:proofErr w:type="gramStart"/>
+      <w:r>
+        <w:rPr>
+          <w:rStyle w:val="CChar1"/>
+          <w:rFonts w:asciiTheme="minorHAnsi" w:eastAsiaTheme="minorHAnsi" w:hAnsiTheme="minorHAnsi" w:cs="Consolas"/>
+          <w:color w:val="A6A6A6" w:themeColor="background1" w:themeShade="A6"/>
+        </w:rPr>
+        <w:t>produceBalance</w:t>
+      </w:r>
+      <w:r>
+        <w:rPr>
+          <w:rStyle w:val="CChar1"/>
+          <w:rFonts w:asciiTheme="minorHAnsi" w:eastAsiaTheme="minorHAnsi" w:hAnsiTheme="minorHAnsi" w:cs="Consolas"/>
+          <w:color w:val="A6A6A6" w:themeColor="background1" w:themeShade="A6"/>
+          <w:lang w:val="en-GB"/>
+        </w:rPr>
+        <w:t>(</w:t>
+      </w:r>
+      <w:proofErr w:type="gramEnd"/>
+      <w:r>
+        <w:rPr>
+          <w:rStyle w:val="CChar1"/>
+          <w:rFonts w:asciiTheme="minorHAnsi" w:eastAsiaTheme="minorHAnsi" w:hAnsiTheme="minorHAnsi" w:cs="Consolas"/>
+          <w:color w:val="A6A6A6" w:themeColor="background1" w:themeShade="A6"/>
+          <w:lang w:val="en-GB"/>
+        </w:rPr>
+        <w:t>)</w:t>
+      </w:r>
+      <w:r>
+        <w:rPr>
+          <w:color w:val="A6A6A6" w:themeColor="background1" w:themeShade="A6"/>
+        </w:rPr>
+        <w:t xml:space="preserve"> </w:t>
+      </w:r>
+      <w:r>
+        <w:t xml:space="preserve">could not be written as given in the question, because </w:t>
+      </w:r>
+      <w:proofErr w:type="spellStart"/>
+      <w:r>
+        <w:rPr>
+          <w:color w:val="A6A6A6" w:themeColor="background1" w:themeShade="A6"/>
+        </w:rPr>
+        <w:t>BankAccount</w:t>
+      </w:r>
+      <w:proofErr w:type="spellEnd"/>
+      <w:r>
+        <w:rPr>
+          <w:color w:val="A6A6A6" w:themeColor="background1" w:themeShade="A6"/>
+        </w:rPr>
+        <w:t xml:space="preserve">::balance_ </w:t>
+      </w:r>
+      <w:r>
+        <w:t xml:space="preserve">is a private member variable and cannot be accessed direct. You could move the data member to the public scope within the </w:t>
+      </w:r>
+      <w:proofErr w:type="spellStart"/>
+      <w:r>
+        <w:t>BankAccount</w:t>
+      </w:r>
+      <w:proofErr w:type="spellEnd"/>
+      <w:r>
+        <w:t xml:space="preserve"> </w:t>
+      </w:r>
+      <w:r>
+        <w:t>class, but this would create a security flaw and would go against OOP principles. A more ideal alternative would be to use the code below:</w:t>
+      </w:r>
+    </w:p>
+    <w:p>
+      <w:pPr>
+        <w:autoSpaceDE w:val="0"/>
+        <w:autoSpaceDN w:val="0"/>
+        <w:adjustRightInd w:val="0"/>
+        <w:spacing w:after="0" w:line="240" w:lineRule="auto"/>
+        <w:rPr>
+          <w:rFonts w:cs="Consolas"/>
+          <w:color w:val="A6A6A6" w:themeColor="background1" w:themeShade="A6"/>
+          <w:highlight w:val="white"/>
+        </w:rPr>
+      </w:pPr>
+      <w:proofErr w:type="gramStart"/>
+      <w:r>
+        <w:rPr>
+          <w:rFonts w:cs="Consolas"/>
+          <w:color w:val="A6A6A6" w:themeColor="background1" w:themeShade="A6"/>
+          <w:highlight w:val="white"/>
+        </w:rPr>
+        <w:t>void</w:t>
+      </w:r>
+      <w:proofErr w:type="gramEnd"/>
+      <w:r>
+        <w:rPr>
+          <w:rFonts w:cs="Consolas"/>
+          <w:color w:val="A6A6A6" w:themeColor="background1" w:themeShade="A6"/>
+          <w:highlight w:val="white"/>
+        </w:rPr>
+        <w:t xml:space="preserve"> </w:t>
+      </w:r>
+      <w:proofErr w:type="spellStart"/>
+      <w:r>
+        <w:rPr>
+          <w:rFonts w:cs="Consolas"/>
+          <w:color w:val="A6A6A6" w:themeColor="background1" w:themeShade="A6"/>
+          <w:highlight w:val="white"/>
+        </w:rPr>
+        <w:t>CashPoint</w:t>
+      </w:r>
+      <w:proofErr w:type="spellEnd"/>
+      <w:r>
+        <w:rPr>
+          <w:rFonts w:cs="Consolas"/>
+          <w:color w:val="A6A6A6" w:themeColor="background1" w:themeShade="A6"/>
+          <w:highlight w:val="white"/>
+        </w:rPr>
+        <w:t xml:space="preserve">::m1_produceBalance() </w:t>
+      </w:r>
+      <w:proofErr w:type="spellStart"/>
+      <w:r>
+        <w:rPr>
+          <w:rFonts w:cs="Consolas"/>
+          <w:color w:val="A6A6A6" w:themeColor="background1" w:themeShade="A6"/>
+          <w:highlight w:val="white"/>
+        </w:rPr>
+        <w:t>const</w:t>
+      </w:r>
+      <w:proofErr w:type="spellEnd"/>
+    </w:p>
+    <w:p>
+      <w:pPr>
+        <w:autoSpaceDE w:val="0"/>
+        <w:autoSpaceDN w:val="0"/>
+        <w:adjustRightInd w:val="0"/>
+        <w:spacing w:after="0" w:line="240" w:lineRule="auto"/>
+        <w:rPr>
+          <w:rFonts w:cs="Consolas"/>
+          <w:color w:val="A6A6A6" w:themeColor="background1" w:themeShade="A6"/>
+          <w:highlight w:val="white"/>
+        </w:rPr>
+      </w:pPr>
+      <w:r>
+        <w:rPr>
+          <w:rFonts w:cs="Consolas"/>
+          <w:color w:val="A6A6A6" w:themeColor="background1" w:themeShade="A6"/>
+          <w:highlight w:val="white"/>
+        </w:rPr>
+        <w:t>{</w:t>
+      </w:r>
+    </w:p>
+    <w:p>
+      <w:pPr>
+        <w:autoSpaceDE w:val="0"/>
+        <w:autoSpaceDN w:val="0"/>
+        <w:adjustRightInd w:val="0"/>
+        <w:spacing w:after="0" w:line="240" w:lineRule="auto"/>
+        <w:rPr>
+          <w:rFonts w:cs="Consolas"/>
+          <w:color w:val="A6A6A6" w:themeColor="background1" w:themeShade="A6"/>
+          <w:highlight w:val="white"/>
+        </w:rPr>
+      </w:pPr>
+      <w:r>
+        <w:rPr>
+          <w:rFonts w:cs="Consolas"/>
+          <w:color w:val="A6A6A6" w:themeColor="background1" w:themeShade="A6"/>
+          <w:highlight w:val="white"/>
+        </w:rPr>
+        <w:tab/>
+      </w:r>
+      <w:proofErr w:type="spellStart"/>
+      <w:r>
+        <w:rPr>
+          <w:rFonts w:cs="Consolas"/>
+          <w:color w:val="A6A6A6" w:themeColor="background1" w:themeShade="A6"/>
+          <w:highlight w:val="white"/>
+        </w:rPr>
+        <w:t>theUI</w:t>
+      </w:r>
+      <w:proofErr w:type="spellEnd"/>
+      <w:r>
+        <w:rPr>
+          <w:rFonts w:cs="Consolas"/>
+          <w:color w:val="A6A6A6" w:themeColor="background1" w:themeShade="A6"/>
+          <w:highlight w:val="white"/>
+        </w:rPr>
+        <w:t>_.</w:t>
+      </w:r>
+      <w:proofErr w:type="spellStart"/>
+      <w:proofErr w:type="gramStart"/>
+      <w:r>
+        <w:rPr>
+          <w:rFonts w:cs="Consolas"/>
+          <w:color w:val="A6A6A6" w:themeColor="background1" w:themeShade="A6"/>
+          <w:highlight w:val="white"/>
+        </w:rPr>
+        <w:t>showProduceBalanceOnScreen</w:t>
+      </w:r>
+      <w:proofErr w:type="spellEnd"/>
+      <w:r>
+        <w:rPr>
+          <w:rFonts w:cs="Consolas"/>
+          <w:color w:val="A6A6A6" w:themeColor="background1" w:themeShade="A6"/>
+          <w:highlight w:val="white"/>
+        </w:rPr>
+        <w:t>(</w:t>
+      </w:r>
+      <w:proofErr w:type="gramEnd"/>
+    </w:p>
+    <w:p>
+      <w:pPr>
+        <w:autoSpaceDE w:val="0"/>
+        <w:autoSpaceDN w:val="0"/>
+        <w:adjustRightInd w:val="0"/>
+        <w:spacing w:after="0" w:line="240" w:lineRule="auto"/>
+        <w:rPr>
+          <w:rFonts w:cs="Consolas"/>
+          <w:color w:val="A6A6A6" w:themeColor="background1" w:themeShade="A6"/>
+          <w:highlight w:val="white"/>
+        </w:rPr>
+      </w:pPr>
+      <w:r>
+        <w:rPr>
+          <w:rFonts w:cs="Consolas"/>
+          <w:color w:val="A6A6A6" w:themeColor="background1" w:themeShade="A6"/>
+          <w:highlight w:val="white"/>
+        </w:rPr>
+        <w:t xml:space="preserve">                              </w:t>
+      </w:r>
+      <w:proofErr w:type="spellStart"/>
+      <w:r>
+        <w:rPr>
+          <w:rFonts w:cs="Consolas"/>
+          <w:color w:val="A6A6A6" w:themeColor="background1" w:themeShade="A6"/>
+          <w:highlight w:val="white"/>
+        </w:rPr>
+        <w:t>p_theActiveAccount</w:t>
+      </w:r>
+      <w:proofErr w:type="spellEnd"/>
+      <w:r>
+        <w:rPr>
+          <w:rFonts w:cs="Consolas"/>
+          <w:color w:val="A6A6A6" w:themeColor="background1" w:themeShade="A6"/>
+          <w:highlight w:val="white"/>
+        </w:rPr>
+        <w:t>_-&gt;</w:t>
+      </w:r>
+      <w:proofErr w:type="spellStart"/>
+      <w:proofErr w:type="gramStart"/>
+      <w:r>
+        <w:rPr>
+          <w:rFonts w:cs="Consolas"/>
+          <w:color w:val="A6A6A6" w:themeColor="background1" w:themeShade="A6"/>
+          <w:highlight w:val="white"/>
+        </w:rPr>
+        <w:t>getBalance</w:t>
+      </w:r>
+      <w:proofErr w:type="spellEnd"/>
+      <w:r>
+        <w:rPr>
+          <w:rFonts w:cs="Consolas"/>
+          <w:color w:val="A6A6A6" w:themeColor="background1" w:themeShade="A6"/>
+          <w:highlight w:val="white"/>
+        </w:rPr>
+        <w:t>(</w:t>
+      </w:r>
+      <w:proofErr w:type="gramEnd"/>
+      <w:r>
+        <w:rPr>
+          <w:rFonts w:cs="Consolas"/>
+          <w:color w:val="A6A6A6" w:themeColor="background1" w:themeShade="A6"/>
+          <w:highlight w:val="white"/>
+        </w:rPr>
+        <w:t>) );</w:t>
+      </w:r>
+    </w:p>
+    <w:p>
+      <w:pPr>
+        <w:rPr>
+          <w:rFonts w:cs="Consolas"/>
+          <w:color w:val="A6A6A6" w:themeColor="background1" w:themeShade="A6"/>
+        </w:rPr>
+      </w:pPr>
+      <w:r>
+        <w:rPr>
+          <w:rFonts w:cs="Consolas"/>
+          <w:color w:val="A6A6A6" w:themeColor="background1" w:themeShade="A6"/>
+          <w:highlight w:val="white"/>
+        </w:rPr>
+        <w:t>}</w:t>
+      </w:r>
+    </w:p>
+    <w:p>
+      <w:pPr>
+        <w:rPr>
           <w:rFonts w:cs="Consolas"/>
         </w:rPr>
       </w:pPr>
@@ -1066,14 +3602,62 @@
         <w:rPr>
           <w:rFonts w:cs="Consolas"/>
         </w:rPr>
-        <w:t xml:space="preserve"> The difference is, my change makes use of the accessor method </w:t>
-      </w:r>
-      <w:r>
-        <w:rPr>
-          <w:rFonts w:cs="Consolas"/>
-          <w:color w:val="A6A6A6" w:themeColor="background1" w:themeShade="A6"/>
-        </w:rPr>
-        <w:t>BankAccount::getBalance()</w:t>
+        <w:t xml:space="preserve"> The difference is, my change makes use of the </w:t>
+      </w:r>
+      <w:proofErr w:type="spellStart"/>
+      <w:r>
+        <w:rPr>
+          <w:rFonts w:cs="Consolas"/>
+        </w:rPr>
+        <w:t>accessor</w:t>
+      </w:r>
+      <w:proofErr w:type="spellEnd"/>
+      <w:r>
+        <w:rPr>
+          <w:rFonts w:cs="Consolas"/>
+        </w:rPr>
+        <w:t xml:space="preserve"> method </w:t>
+      </w:r>
+      <w:proofErr w:type="spellStart"/>
+      <w:r>
+        <w:rPr>
+          <w:rFonts w:cs="Consolas"/>
+          <w:color w:val="A6A6A6" w:themeColor="background1" w:themeShade="A6"/>
+        </w:rPr>
+        <w:t>BankAccount</w:t>
+      </w:r>
+      <w:proofErr w:type="spellEnd"/>
+      <w:r>
+        <w:rPr>
+          <w:rFonts w:cs="Consolas"/>
+          <w:color w:val="A6A6A6" w:themeColor="background1" w:themeShade="A6"/>
+        </w:rPr>
+        <w:t>::</w:t>
+      </w:r>
+      <w:proofErr w:type="spellStart"/>
+      <w:proofErr w:type="gramStart"/>
+      <w:r>
+        <w:rPr>
+          <w:rFonts w:cs="Consolas"/>
+          <w:color w:val="A6A6A6" w:themeColor="background1" w:themeShade="A6"/>
+        </w:rPr>
+        <w:t>getBalance</w:t>
+      </w:r>
+      <w:proofErr w:type="spellEnd"/>
+      <w:r>
+        <w:rPr>
+          <w:rFonts w:cs="Consolas"/>
+          <w:color w:val="A6A6A6" w:themeColor="background1" w:themeShade="A6"/>
+        </w:rPr>
+        <w:t>(</w:t>
+      </w:r>
+      <w:proofErr w:type="gramEnd"/>
+      <w:r>
+        <w:rPr>
+          <w:rFonts w:cs="Consolas"/>
+          <w:color w:val="A6A6A6" w:themeColor="background1" w:themeShade="A6"/>
+        </w:rPr>
+        <w:t>)</w:t>
       </w:r>
       <w:r>
         <w:rPr>
@@ -1081,12 +3665,21 @@
         </w:rPr>
         <w:t xml:space="preserve"> instead of accessing the member variable </w:t>
       </w:r>
-      <w:r>
-        <w:rPr>
-          <w:rFonts w:cs="Consolas"/>
-          <w:color w:val="A6A6A6" w:themeColor="background1" w:themeShade="A6"/>
-        </w:rPr>
-        <w:t xml:space="preserve">BankAccount::balance_ </w:t>
+      <w:proofErr w:type="spellStart"/>
+      <w:r>
+        <w:rPr>
+          <w:rFonts w:cs="Consolas"/>
+          <w:color w:val="A6A6A6" w:themeColor="background1" w:themeShade="A6"/>
+        </w:rPr>
+        <w:t>BankAccount</w:t>
+      </w:r>
+      <w:proofErr w:type="spellEnd"/>
+      <w:r>
+        <w:rPr>
+          <w:rFonts w:cs="Consolas"/>
+          <w:color w:val="A6A6A6" w:themeColor="background1" w:themeShade="A6"/>
+        </w:rPr>
+        <w:t xml:space="preserve">::balance_ </w:t>
       </w:r>
       <w:r>
         <w:rPr>
@@ -1129,20 +3722,35 @@
           <w:color w:val="000000"/>
         </w:rPr>
         <w:br/>
-        <w:t>protected - this is semi-private; you cannot access the members placed here outside of the class i.e. in main or some random method, but when there is a derived class, then it will inherit these members also.</w:t>
-      </w:r>
+      </w:r>
+      <w:proofErr w:type="gramStart"/>
       <w:r>
         <w:rPr>
           <w:iCs/>
           <w:color w:val="000000"/>
         </w:rPr>
-        <w:br/>
-      </w:r>
+        <w:t>protected</w:t>
+      </w:r>
+      <w:proofErr w:type="gramEnd"/>
       <w:r>
         <w:rPr>
           <w:iCs/>
           <w:color w:val="000000"/>
         </w:rPr>
+        <w:t xml:space="preserve"> - this is semi-private; you cannot access the members placed here outside of the class i.e. in main or some random method, but when there is a derived class, then it will inherit these members also.</w:t>
+      </w:r>
+      <w:r>
+        <w:rPr>
+          <w:iCs/>
+          <w:color w:val="000000"/>
+        </w:rPr>
+        <w:br/>
+      </w:r>
+      <w:r>
+        <w:rPr>
+          <w:iCs/>
+          <w:color w:val="000000"/>
+        </w:rPr>
         <w:br/>
         <w:t>private - only this class</w:t>
       </w:r>
@@ -1190,6 +3798,7 @@
       </w:r>
     </w:p>
     <w:sectPr>
+      <w:headerReference w:type="default" r:id="rId7"/>
       <w:pgSz w:w="11906" w:h="16838"/>
       <w:pgMar w:top="1440" w:right="1440" w:bottom="1440" w:left="1440" w:header="708" w:footer="708" w:gutter="0"/>
       <w:cols w:space="708"/>
@@ -1197,6 +3806,88 @@
     </w:sectPr>
   </w:body>
 </w:document>
+</file>
+
+<file path=word/endnotes.xml><?xml version="1.0" encoding="utf-8"?>
+<w:endnotes xmlns:wpc="http://schemas.microsoft.com/office/word/2010/wordprocessingCanvas" xmlns:mc="http://schemas.openxmlformats.org/markup-compatibility/2006" xmlns:o="urn:schemas-microsoft-com:office:office" xmlns:r="http://schemas.openxmlformats.org/officeDocument/2006/relationships" xmlns:m="http://schemas.openxmlformats.org/officeDocument/2006/math" xmlns:v="urn:schemas-microsoft-com:vml" xmlns:wp14="http://schemas.microsoft.com/office/word/2010/wordprocessingDrawing" xmlns:wp="http://schemas.openxmlformats.org/drawingml/2006/wordprocessingDrawing" xmlns:w10="urn:schemas-microsoft-com:office:word" xmlns:w="http://schemas.openxmlformats.org/wordprocessingml/2006/main" xmlns:w14="http://schemas.microsoft.com/office/word/2010/wordml" xmlns:w15="http://schemas.microsoft.com/office/word/2012/wordml" xmlns:wpg="http://schemas.microsoft.com/office/word/2010/wordprocessingGroup" xmlns:wpi="http://schemas.microsoft.com/office/word/2010/wordprocessingInk" xmlns:wne="http://schemas.microsoft.com/office/word/2006/wordml" xmlns:wps="http://schemas.microsoft.com/office/word/2010/wordprocessingShape" mc:Ignorable="w14 w15 wp14">
+  <w:endnote w:type="separator" w:id="-1">
+    <w:p>
+      <w:pPr>
+        <w:spacing w:after="0" w:line="240" w:lineRule="auto"/>
+      </w:pPr>
+      <w:r>
+        <w:separator/>
+      </w:r>
+    </w:p>
+  </w:endnote>
+  <w:endnote w:type="continuationSeparator" w:id="0">
+    <w:p>
+      <w:pPr>
+        <w:spacing w:after="0" w:line="240" w:lineRule="auto"/>
+      </w:pPr>
+      <w:r>
+        <w:continuationSeparator/>
+      </w:r>
+    </w:p>
+  </w:endnote>
+</w:endnotes>
+</file>
+
+<file path=word/footnotes.xml><?xml version="1.0" encoding="utf-8"?>
+<w:footnotes xmlns:wpc="http://schemas.microsoft.com/office/word/2010/wordprocessingCanvas" xmlns:mc="http://schemas.openxmlformats.org/markup-compatibility/2006" xmlns:o="urn:schemas-microsoft-com:office:office" xmlns:r="http://schemas.openxmlformats.org/officeDocument/2006/relationships" xmlns:m="http://schemas.openxmlformats.org/officeDocument/2006/math" xmlns:v="urn:schemas-microsoft-com:vml" xmlns:wp14="http://schemas.microsoft.com/office/word/2010/wordprocessingDrawing" xmlns:wp="http://schemas.openxmlformats.org/drawingml/2006/wordprocessingDrawing" xmlns:w10="urn:schemas-microsoft-com:office:word" xmlns:w="http://schemas.openxmlformats.org/wordprocessingml/2006/main" xmlns:w14="http://schemas.microsoft.com/office/word/2010/wordml" xmlns:w15="http://schemas.microsoft.com/office/word/2012/wordml" xmlns:wpg="http://schemas.microsoft.com/office/word/2010/wordprocessingGroup" xmlns:wpi="http://schemas.microsoft.com/office/word/2010/wordprocessingInk" xmlns:wne="http://schemas.microsoft.com/office/word/2006/wordml" xmlns:wps="http://schemas.microsoft.com/office/word/2010/wordprocessingShape" mc:Ignorable="w14 w15 wp14">
+  <w:footnote w:type="separator" w:id="-1">
+    <w:p>
+      <w:pPr>
+        <w:spacing w:after="0" w:line="240" w:lineRule="auto"/>
+      </w:pPr>
+      <w:r>
+        <w:separator/>
+      </w:r>
+    </w:p>
+  </w:footnote>
+  <w:footnote w:type="continuationSeparator" w:id="0">
+    <w:p>
+      <w:pPr>
+        <w:spacing w:after="0" w:line="240" w:lineRule="auto"/>
+      </w:pPr>
+      <w:r>
+        <w:continuationSeparator/>
+      </w:r>
+    </w:p>
+  </w:footnote>
+</w:footnotes>
+</file>
+
+<file path=word/header1.xml><?xml version="1.0" encoding="utf-8"?>
+<w:hdr xmlns:wpc="http://schemas.microsoft.com/office/word/2010/wordprocessingCanvas" xmlns:mc="http://schemas.openxmlformats.org/markup-compatibility/2006" xmlns:o="urn:schemas-microsoft-com:office:office" xmlns:r="http://schemas.openxmlformats.org/officeDocument/2006/relationships" xmlns:m="http://schemas.openxmlformats.org/officeDocument/2006/math" xmlns:v="urn:schemas-microsoft-com:vml" xmlns:wp14="http://schemas.microsoft.com/office/word/2010/wordprocessingDrawing" xmlns:wp="http://schemas.openxmlformats.org/drawingml/2006/wordprocessingDrawing" xmlns:w10="urn:schemas-microsoft-com:office:word" xmlns:w="http://schemas.openxmlformats.org/wordprocessingml/2006/main" xmlns:w14="http://schemas.microsoft.com/office/word/2010/wordml" xmlns:w15="http://schemas.microsoft.com/office/word/2012/wordml" xmlns:wpg="http://schemas.microsoft.com/office/word/2010/wordprocessingGroup" xmlns:wpi="http://schemas.microsoft.com/office/word/2010/wordprocessingInk" xmlns:wne="http://schemas.microsoft.com/office/word/2006/wordml" xmlns:wps="http://schemas.microsoft.com/office/word/2010/wordprocessingShape" mc:Ignorable="w14 w15 wp14">
+  <w:p>
+    <w:pPr>
+      <w:pStyle w:val="Header"/>
+    </w:pPr>
+    <w:r>
+      <w:t>OOP Group Assignment 2 – Mike Orr</w:t>
+    </w:r>
+    <w:r>
+      <w:t xml:space="preserve"> (22037948)</w:t>
+    </w:r>
+    <w:r>
+      <w:t xml:space="preserve">, Luke </w:t>
+    </w:r>
+    <w:proofErr w:type="spellStart"/>
+    <w:r>
+      <w:t>Segaran</w:t>
+    </w:r>
+    <w:proofErr w:type="spellEnd"/>
+    <w:r>
+      <w:t xml:space="preserve"> and Tom </w:t>
+    </w:r>
+    <w:proofErr w:type="spellStart"/>
+    <w:r>
+      <w:t>Sugarev</w:t>
+    </w:r>
+    <w:proofErr w:type="spellEnd"/>
+  </w:p>
+</w:hdr>
 </file>
 
 <file path=word/numbering.xml><?xml version="1.0" encoding="utf-8"?>
@@ -1782,6 +4473,50 @@
       <w:lang w:val="x-none"/>
     </w:rPr>
   </w:style>
+  <w:style w:type="paragraph" w:styleId="Header">
+    <w:name w:val="header"/>
+    <w:basedOn w:val="Normal"/>
+    <w:link w:val="HeaderChar"/>
+    <w:uiPriority w:val="99"/>
+    <w:unhideWhenUsed/>
+    <w:rsid w:val="008D227D"/>
+    <w:pPr>
+      <w:tabs>
+        <w:tab w:val="center" w:pos="4513"/>
+        <w:tab w:val="right" w:pos="9026"/>
+      </w:tabs>
+      <w:spacing w:after="0" w:line="240" w:lineRule="auto"/>
+    </w:pPr>
+  </w:style>
+  <w:style w:type="character" w:customStyle="1" w:styleId="HeaderChar">
+    <w:name w:val="Header Char"/>
+    <w:basedOn w:val="DefaultParagraphFont"/>
+    <w:link w:val="Header"/>
+    <w:uiPriority w:val="99"/>
+    <w:rsid w:val="008D227D"/>
+  </w:style>
+  <w:style w:type="paragraph" w:styleId="Footer">
+    <w:name w:val="footer"/>
+    <w:basedOn w:val="Normal"/>
+    <w:link w:val="FooterChar"/>
+    <w:uiPriority w:val="99"/>
+    <w:unhideWhenUsed/>
+    <w:rsid w:val="008D227D"/>
+    <w:pPr>
+      <w:tabs>
+        <w:tab w:val="center" w:pos="4513"/>
+        <w:tab w:val="right" w:pos="9026"/>
+      </w:tabs>
+      <w:spacing w:after="0" w:line="240" w:lineRule="auto"/>
+    </w:pPr>
+  </w:style>
+  <w:style w:type="character" w:customStyle="1" w:styleId="FooterChar">
+    <w:name w:val="Footer Char"/>
+    <w:basedOn w:val="DefaultParagraphFont"/>
+    <w:link w:val="Footer"/>
+    <w:uiPriority w:val="99"/>
+    <w:rsid w:val="008D227D"/>
+  </w:style>
 </w:styles>
 </file>
 

</xml_diff>